<commit_message>
version 1.0 distributed at GLR PluggedIn jan 2016
</commit_message>
<xml_diff>
--- a/session-1-instructions .docx
+++ b/session-1-instructions .docx
@@ -4,17 +4,25 @@
   <w:body>
     <w:p>
       <w:pPr>
-        <w:pStyle w:val="Title"/>
-      </w:pPr>
-      <w:r>
-        <w:t>Raspberry Pi 2</w:t>
-      </w:r>
-    </w:p>
-    <w:p>
-      <w:pPr>
         <w:pStyle w:val="Heading1"/>
-      </w:pPr>
-      <w:r>
+        <w:rPr>
+          <w:rFonts w:ascii="Futura" w:hAnsi="Futura" w:cs="Futura"/>
+        </w:rPr>
+      </w:pPr>
+      <w:bookmarkStart w:id="0" w:name="_GoBack"/>
+      <w:bookmarkEnd w:id="0"/>
+    </w:p>
+    <w:p>
+      <w:pPr>
+        <w:pStyle w:val="Heading1"/>
+        <w:rPr>
+          <w:rFonts w:ascii="Futura" w:hAnsi="Futura" w:cs="Futura"/>
+        </w:rPr>
+      </w:pPr>
+      <w:r>
+        <w:rPr>
+          <w:rFonts w:ascii="Futura" w:hAnsi="Futura" w:cs="Futura"/>
+        </w:rPr>
         <w:t>What we need</w:t>
       </w:r>
     </w:p>
@@ -25,8 +33,14 @@
           <w:ilvl w:val="0"/>
           <w:numId w:val="19"/>
         </w:numPr>
-      </w:pPr>
-      <w:r>
+        <w:rPr>
+          <w:rFonts w:ascii="Futura" w:hAnsi="Futura" w:cs="Futura"/>
+        </w:rPr>
+      </w:pPr>
+      <w:r>
+        <w:rPr>
+          <w:rFonts w:ascii="Futura" w:hAnsi="Futura" w:cs="Futura"/>
+        </w:rPr>
         <w:t>Raspberry Pi 2</w:t>
       </w:r>
     </w:p>
@@ -37,8 +51,14 @@
           <w:ilvl w:val="0"/>
           <w:numId w:val="19"/>
         </w:numPr>
-      </w:pPr>
-      <w:r>
+        <w:rPr>
+          <w:rFonts w:ascii="Futura" w:hAnsi="Futura" w:cs="Futura"/>
+        </w:rPr>
+      </w:pPr>
+      <w:r>
+        <w:rPr>
+          <w:rFonts w:ascii="Futura" w:hAnsi="Futura" w:cs="Futura"/>
+        </w:rPr>
         <w:t xml:space="preserve">Formatted 8gb micro SD card </w:t>
       </w:r>
     </w:p>
@@ -49,15 +69,30 @@
           <w:ilvl w:val="0"/>
           <w:numId w:val="19"/>
         </w:numPr>
-      </w:pPr>
-      <w:r>
+        <w:rPr>
+          <w:rFonts w:ascii="Futura" w:hAnsi="Futura" w:cs="Futura"/>
+        </w:rPr>
+      </w:pPr>
+      <w:r>
+        <w:rPr>
+          <w:rFonts w:ascii="Futura" w:hAnsi="Futura" w:cs="Futura"/>
+        </w:rPr>
         <w:t>Micro USB p</w:t>
       </w:r>
       <w:r>
+        <w:rPr>
+          <w:rFonts w:ascii="Futura" w:hAnsi="Futura" w:cs="Futura"/>
+        </w:rPr>
         <w:t>ower cable</w:t>
       </w:r>
       <w:r>
+        <w:rPr>
+          <w:rFonts w:ascii="Futura" w:hAnsi="Futura" w:cs="Futura"/>
+        </w:rPr>
         <w:t xml:space="preserve"> with an AC adapter.</w:t>
+      </w:r>
+      <w:r>
+        <w:t xml:space="preserve"> </w:t>
       </w:r>
     </w:p>
     <w:p>
@@ -67,8 +102,14 @@
           <w:ilvl w:val="0"/>
           <w:numId w:val="19"/>
         </w:numPr>
-      </w:pPr>
-      <w:r>
+        <w:rPr>
+          <w:rFonts w:ascii="Futura" w:hAnsi="Futura" w:cs="Futura"/>
+        </w:rPr>
+      </w:pPr>
+      <w:r>
+        <w:rPr>
+          <w:rFonts w:ascii="Futura" w:hAnsi="Futura" w:cs="Futura"/>
+        </w:rPr>
         <w:t xml:space="preserve">HDMI cable </w:t>
       </w:r>
     </w:p>
@@ -79,13 +120,20 @@
           <w:ilvl w:val="0"/>
           <w:numId w:val="19"/>
         </w:numPr>
-      </w:pPr>
-      <w:proofErr w:type="spellStart"/>
-      <w:r>
-        <w:t>Usb</w:t>
-      </w:r>
-      <w:proofErr w:type="spellEnd"/>
-      <w:r>
+        <w:rPr>
+          <w:rFonts w:ascii="Futura" w:hAnsi="Futura" w:cs="Futura"/>
+        </w:rPr>
+      </w:pPr>
+      <w:r>
+        <w:rPr>
+          <w:rFonts w:ascii="Futura" w:hAnsi="Futura" w:cs="Futura"/>
+        </w:rPr>
+        <w:t>USB</w:t>
+      </w:r>
+      <w:r>
+        <w:rPr>
+          <w:rFonts w:ascii="Futura" w:hAnsi="Futura" w:cs="Futura"/>
+        </w:rPr>
         <w:t xml:space="preserve"> keyboard</w:t>
       </w:r>
     </w:p>
@@ -96,8 +144,14 @@
           <w:ilvl w:val="0"/>
           <w:numId w:val="19"/>
         </w:numPr>
-      </w:pPr>
-      <w:r>
+        <w:rPr>
+          <w:rFonts w:ascii="Futura" w:hAnsi="Futura" w:cs="Futura"/>
+        </w:rPr>
+      </w:pPr>
+      <w:r>
+        <w:rPr>
+          <w:rFonts w:ascii="Futura" w:hAnsi="Futura" w:cs="Futura"/>
+        </w:rPr>
         <w:t>USB mouse</w:t>
       </w:r>
     </w:p>
@@ -108,24 +162,48 @@
           <w:ilvl w:val="0"/>
           <w:numId w:val="19"/>
         </w:numPr>
-      </w:pPr>
-      <w:r>
+        <w:rPr>
+          <w:rFonts w:ascii="Futura" w:hAnsi="Futura" w:cs="Futura"/>
+        </w:rPr>
+      </w:pPr>
+      <w:r>
+        <w:rPr>
+          <w:rFonts w:ascii="Futura" w:hAnsi="Futura" w:cs="Futura"/>
+        </w:rPr>
         <w:t xml:space="preserve">Network cable or </w:t>
       </w:r>
-      <w:proofErr w:type="spellStart"/>
-      <w:r>
-        <w:t>wifi</w:t>
-      </w:r>
-      <w:proofErr w:type="spellEnd"/>
-      <w:r>
+      <w:r>
+        <w:rPr>
+          <w:rFonts w:ascii="Futura" w:hAnsi="Futura" w:cs="Futura"/>
+        </w:rPr>
+        <w:t>WIFI</w:t>
+      </w:r>
+      <w:r>
+        <w:rPr>
+          <w:rFonts w:ascii="Futura" w:hAnsi="Futura" w:cs="Futura"/>
+        </w:rPr>
         <w:t xml:space="preserve"> adapter</w:t>
       </w:r>
     </w:p>
     <w:p>
       <w:pPr>
         <w:pStyle w:val="Heading1"/>
-      </w:pPr>
-      <w:r>
+        <w:rPr>
+          <w:rFonts w:ascii="Futura" w:hAnsi="Futura" w:cs="Futura"/>
+        </w:rPr>
+      </w:pPr>
+    </w:p>
+    <w:p>
+      <w:pPr>
+        <w:pStyle w:val="Heading1"/>
+        <w:rPr>
+          <w:rFonts w:ascii="Futura" w:hAnsi="Futura" w:cs="Futura"/>
+        </w:rPr>
+      </w:pPr>
+      <w:r>
+        <w:rPr>
+          <w:rFonts w:ascii="Futura" w:hAnsi="Futura" w:cs="Futura"/>
+        </w:rPr>
         <w:t>Install OS</w:t>
       </w:r>
     </w:p>
@@ -136,28 +214,33 @@
           <w:ilvl w:val="0"/>
           <w:numId w:val="19"/>
         </w:numPr>
-      </w:pPr>
-      <w:r>
-        <w:t xml:space="preserve">In order to install a basic </w:t>
-      </w:r>
-      <w:proofErr w:type="spellStart"/>
-      <w:r>
-        <w:t>Ras</w:t>
-      </w:r>
-      <w:r>
+        <w:rPr>
+          <w:rFonts w:ascii="Futura" w:hAnsi="Futura" w:cs="Futura"/>
+        </w:rPr>
+      </w:pPr>
+      <w:r>
+        <w:rPr>
+          <w:rFonts w:ascii="Futura" w:hAnsi="Futura" w:cs="Futura"/>
+        </w:rPr>
+        <w:t>In order to install a basic Ras</w:t>
+      </w:r>
+      <w:r>
+        <w:rPr>
+          <w:rFonts w:ascii="Futura" w:hAnsi="Futura" w:cs="Futura"/>
+        </w:rPr>
         <w:t>p</w:t>
       </w:r>
       <w:r>
-        <w:t>bian</w:t>
-      </w:r>
-      <w:proofErr w:type="spellEnd"/>
-      <w:r>
-        <w:t xml:space="preserve"> operating system, you can download the zip file from </w:t>
-      </w:r>
-      <w:hyperlink r:id="rId7" w:history="1">
+        <w:rPr>
+          <w:rFonts w:ascii="Futura" w:hAnsi="Futura" w:cs="Futura"/>
+        </w:rPr>
+        <w:t xml:space="preserve">bian operating system, you can download the zip file from </w:t>
+      </w:r>
+      <w:hyperlink r:id="rId8" w:history="1">
         <w:r>
           <w:rPr>
             <w:rStyle w:val="Hyperlink"/>
+            <w:rFonts w:ascii="Futura" w:hAnsi="Futura" w:cs="Futura"/>
           </w:rPr>
           <w:t>https://www.raspberrypi.org/downloads/noobs/</w:t>
         </w:r>
@@ -165,16 +248,26 @@
       <w:r>
         <w:rPr>
           <w:rStyle w:val="Hyperlink"/>
+          <w:rFonts w:ascii="Futura" w:hAnsi="Futura" w:cs="Futura"/>
         </w:rPr>
         <w:t xml:space="preserve">. </w:t>
       </w:r>
       <w:r>
+        <w:rPr>
+          <w:rFonts w:ascii="Futura" w:hAnsi="Futura" w:cs="Futura"/>
+        </w:rPr>
         <w:t xml:space="preserve">For the sake of </w:t>
       </w:r>
       <w:r>
+        <w:rPr>
+          <w:rFonts w:ascii="Futura" w:hAnsi="Futura" w:cs="Futura"/>
+        </w:rPr>
         <w:t>convenience,</w:t>
       </w:r>
       <w:r>
+        <w:rPr>
+          <w:rFonts w:ascii="Futura" w:hAnsi="Futura" w:cs="Futura"/>
+        </w:rPr>
         <w:t xml:space="preserve"> we have downloaded NOOBS and unzipped it to the micro SD labeled NOOBS.</w:t>
       </w:r>
     </w:p>
@@ -185,11 +278,20 @@
           <w:ilvl w:val="0"/>
           <w:numId w:val="19"/>
         </w:numPr>
-      </w:pPr>
-      <w:r>
+        <w:rPr>
+          <w:rFonts w:ascii="Futura" w:hAnsi="Futura" w:cs="Futura"/>
+        </w:rPr>
+      </w:pPr>
+      <w:r>
+        <w:rPr>
+          <w:rFonts w:ascii="Futura" w:hAnsi="Futura" w:cs="Futura"/>
+        </w:rPr>
         <w:t>Attach the micro SD</w:t>
       </w:r>
       <w:r>
+        <w:rPr>
+          <w:rFonts w:ascii="Futura" w:hAnsi="Futura" w:cs="Futura"/>
+        </w:rPr>
         <w:t xml:space="preserve"> to the Raspberry Pi and power up. </w:t>
       </w:r>
     </w:p>
@@ -200,15 +302,33 @@
           <w:ilvl w:val="0"/>
           <w:numId w:val="19"/>
         </w:numPr>
-      </w:pPr>
-      <w:r>
+        <w:rPr>
+          <w:rFonts w:ascii="Futura" w:hAnsi="Futura" w:cs="Futura"/>
+        </w:rPr>
+      </w:pPr>
+      <w:r>
+        <w:rPr>
+          <w:rFonts w:ascii="Futura" w:hAnsi="Futura" w:cs="Futura"/>
+        </w:rPr>
         <w:t>Make sure you us</w:t>
       </w:r>
       <w:r>
+        <w:rPr>
+          <w:rFonts w:ascii="Futura" w:hAnsi="Futura" w:cs="Futura"/>
+        </w:rPr>
         <w:t>e</w:t>
       </w:r>
       <w:r>
-        <w:t xml:space="preserve"> a power cable with an AC adapter, this prevents the Raspberry from being confused! – Think about why.</w:t>
+        <w:rPr>
+          <w:rFonts w:ascii="Futura" w:hAnsi="Futura" w:cs="Futura"/>
+        </w:rPr>
+        <w:t xml:space="preserve"> a power cable with an AC adapter, this prevents the Raspberry from be</w:t>
+      </w:r>
+      <w:r>
+        <w:rPr>
+          <w:rFonts w:ascii="Futura" w:hAnsi="Futura" w:cs="Futura"/>
+        </w:rPr>
+        <w:t>ing confused! – Think about why!</w:t>
       </w:r>
     </w:p>
     <w:p>
@@ -218,20 +338,38 @@
           <w:ilvl w:val="0"/>
           <w:numId w:val="19"/>
         </w:numPr>
-      </w:pPr>
-      <w:r>
+        <w:rPr>
+          <w:rFonts w:ascii="Futura" w:hAnsi="Futura" w:cs="Futura"/>
+        </w:rPr>
+      </w:pPr>
+      <w:r>
+        <w:rPr>
+          <w:rFonts w:ascii="Futura" w:hAnsi="Futura" w:cs="Futura"/>
+        </w:rPr>
         <w:t>Use</w:t>
       </w:r>
       <w:r>
+        <w:rPr>
+          <w:rFonts w:ascii="Futura" w:hAnsi="Futura" w:cs="Futura"/>
+        </w:rPr>
         <w:t xml:space="preserve"> one of the four</w:t>
       </w:r>
       <w:r>
+        <w:rPr>
+          <w:rFonts w:ascii="Futura" w:hAnsi="Futura" w:cs="Futura"/>
+        </w:rPr>
         <w:t xml:space="preserve"> USB port</w:t>
       </w:r>
       <w:r>
+        <w:rPr>
+          <w:rFonts w:ascii="Futura" w:hAnsi="Futura" w:cs="Futura"/>
+        </w:rPr>
         <w:t>s on the Raspberry Pi</w:t>
       </w:r>
       <w:r>
+        <w:rPr>
+          <w:rFonts w:ascii="Futura" w:hAnsi="Futura" w:cs="Futura"/>
+        </w:rPr>
         <w:t xml:space="preserve"> to attach a keyboard and mouse.</w:t>
       </w:r>
     </w:p>
@@ -242,8 +380,14 @@
           <w:ilvl w:val="0"/>
           <w:numId w:val="19"/>
         </w:numPr>
-      </w:pPr>
-      <w:r>
+        <w:rPr>
+          <w:rFonts w:ascii="Futura" w:hAnsi="Futura" w:cs="Futura"/>
+        </w:rPr>
+      </w:pPr>
+      <w:r>
+        <w:rPr>
+          <w:rFonts w:ascii="Futura" w:hAnsi="Futura" w:cs="Futura"/>
+        </w:rPr>
         <w:t>Connect the Raspberry to a Monitor or TV with the HDMI cable.</w:t>
       </w:r>
     </w:p>
@@ -254,17 +398,15 @@
           <w:ilvl w:val="0"/>
           <w:numId w:val="19"/>
         </w:numPr>
-      </w:pPr>
-      <w:r>
-        <w:t xml:space="preserve">Once you see </w:t>
-      </w:r>
-      <w:proofErr w:type="spellStart"/>
-      <w:r>
-        <w:t>Raspbian</w:t>
-      </w:r>
-      <w:proofErr w:type="spellEnd"/>
-      <w:r>
-        <w:t xml:space="preserve"> as your first choice… connect to a network.</w:t>
+        <w:rPr>
+          <w:rFonts w:ascii="Futura" w:hAnsi="Futura" w:cs="Futura"/>
+        </w:rPr>
+      </w:pPr>
+      <w:r>
+        <w:rPr>
+          <w:rFonts w:ascii="Futura" w:hAnsi="Futura" w:cs="Futura"/>
+        </w:rPr>
+        <w:t>Once you see Raspbian as your first choice… connect to a network.</w:t>
       </w:r>
     </w:p>
     <w:p>
@@ -274,31 +416,27 @@
           <w:ilvl w:val="0"/>
           <w:numId w:val="19"/>
         </w:numPr>
-      </w:pPr>
-      <w:r>
-        <w:t xml:space="preserve">If you are connected to the network you should see </w:t>
-      </w:r>
-      <w:proofErr w:type="spellStart"/>
-      <w:r>
-        <w:t>Ras</w:t>
-      </w:r>
-      <w:r>
+        <w:rPr>
+          <w:rFonts w:ascii="Futura" w:hAnsi="Futura" w:cs="Futura"/>
+        </w:rPr>
+      </w:pPr>
+      <w:r>
+        <w:rPr>
+          <w:rFonts w:ascii="Futura" w:hAnsi="Futura" w:cs="Futura"/>
+        </w:rPr>
+        <w:t>If you are connected to the network you should see Ras</w:t>
+      </w:r>
+      <w:r>
+        <w:rPr>
+          <w:rFonts w:ascii="Futura" w:hAnsi="Futura" w:cs="Futura"/>
+        </w:rPr>
         <w:t>p</w:t>
       </w:r>
       <w:r>
-        <w:t>bian</w:t>
-      </w:r>
-      <w:proofErr w:type="spellEnd"/>
-      <w:r>
-        <w:t xml:space="preserve">, </w:t>
-      </w:r>
-      <w:proofErr w:type="spellStart"/>
-      <w:r>
-        <w:t>Kodi</w:t>
-      </w:r>
-      <w:proofErr w:type="spellEnd"/>
-      <w:r>
-        <w:t>, OSMC and other operating systems to pick from.</w:t>
+        <w:rPr>
+          <w:rFonts w:ascii="Futura" w:hAnsi="Futura" w:cs="Futura"/>
+        </w:rPr>
+        <w:t>bian, Kodi, OSMC and other operating systems to pick from.</w:t>
       </w:r>
     </w:p>
     <w:p>
@@ -308,11 +446,20 @@
           <w:ilvl w:val="0"/>
           <w:numId w:val="19"/>
         </w:numPr>
-      </w:pPr>
-      <w:r>
+        <w:rPr>
+          <w:rFonts w:ascii="Futura" w:hAnsi="Futura" w:cs="Futura"/>
+        </w:rPr>
+      </w:pPr>
+      <w:r>
+        <w:rPr>
+          <w:rFonts w:ascii="Futura" w:hAnsi="Futura" w:cs="Futura"/>
+        </w:rPr>
         <w:t xml:space="preserve">Take a moment to </w:t>
       </w:r>
       <w:r>
+        <w:rPr>
+          <w:rFonts w:ascii="Futura" w:hAnsi="Futura" w:cs="Futura"/>
+        </w:rPr>
         <w:t>go through the various operating systems and their descriptions.</w:t>
       </w:r>
     </w:p>
@@ -323,40 +470,43 @@
           <w:ilvl w:val="0"/>
           <w:numId w:val="19"/>
         </w:numPr>
-      </w:pPr>
-      <w:r>
-        <w:t xml:space="preserve">Initially we are going to install </w:t>
+        <w:rPr>
+          <w:rFonts w:ascii="Futura" w:hAnsi="Futura" w:cs="Futura"/>
+        </w:rPr>
+      </w:pPr>
+      <w:r>
+        <w:rPr>
+          <w:rFonts w:ascii="Futura" w:hAnsi="Futura" w:cs="Futura"/>
+        </w:rPr>
+        <w:t>Initially we are going to install Raspbian to build a simple webserver. When prompted, pick Raspbian and install it.</w:t>
+      </w:r>
+    </w:p>
+    <w:p>
+      <w:pPr>
+        <w:pStyle w:val="Heading1"/>
+        <w:rPr>
+          <w:rFonts w:ascii="Futura" w:hAnsi="Futura" w:cs="Futura"/>
+        </w:rPr>
+      </w:pPr>
+      <w:r>
+        <w:rPr>
+          <w:rFonts w:ascii="Futura" w:hAnsi="Futura" w:cs="Futura"/>
+        </w:rPr>
+        <w:lastRenderedPageBreak/>
+        <w:t xml:space="preserve">Install </w:t>
       </w:r>
       <w:proofErr w:type="spellStart"/>
       <w:r>
-        <w:t>Raspbian</w:t>
+        <w:rPr>
+          <w:rFonts w:ascii="Futura" w:hAnsi="Futura" w:cs="Futura"/>
+        </w:rPr>
+        <w:t>Wifi</w:t>
       </w:r>
       <w:proofErr w:type="spellEnd"/>
       <w:r>
-        <w:t xml:space="preserve"> to build a simple webserver. When prompted, pick </w:t>
-      </w:r>
-      <w:proofErr w:type="spellStart"/>
-      <w:r>
-        <w:t>Raspbian</w:t>
-      </w:r>
-      <w:proofErr w:type="spellEnd"/>
-      <w:r>
-        <w:t xml:space="preserve"> and install it.</w:t>
-      </w:r>
-    </w:p>
-    <w:p>
-      <w:pPr>
-        <w:pStyle w:val="Heading1"/>
-      </w:pPr>
-      <w:r>
-        <w:t xml:space="preserve">Install </w:t>
-      </w:r>
-      <w:proofErr w:type="spellStart"/>
-      <w:r>
-        <w:t>Wifi</w:t>
-      </w:r>
-      <w:proofErr w:type="spellEnd"/>
-      <w:r>
+        <w:rPr>
+          <w:rFonts w:ascii="Futura" w:hAnsi="Futura" w:cs="Futura"/>
+        </w:rPr>
         <w:t xml:space="preserve"> Adapter</w:t>
       </w:r>
     </w:p>
@@ -367,24 +517,40 @@
           <w:ilvl w:val="0"/>
           <w:numId w:val="19"/>
         </w:numPr>
-      </w:pPr>
-      <w:r>
+        <w:rPr>
+          <w:rFonts w:ascii="Futura" w:hAnsi="Futura" w:cs="Futura"/>
+        </w:rPr>
+      </w:pPr>
+      <w:r>
+        <w:rPr>
+          <w:rFonts w:ascii="Futura" w:hAnsi="Futura" w:cs="Futura"/>
+        </w:rPr>
         <w:t xml:space="preserve">Each table should have an </w:t>
       </w:r>
       <w:proofErr w:type="spellStart"/>
       <w:r>
+        <w:rPr>
+          <w:rFonts w:ascii="Futura" w:hAnsi="Futura" w:cs="Futura"/>
+        </w:rPr>
         <w:t>Edimax</w:t>
       </w:r>
       <w:proofErr w:type="spellEnd"/>
       <w:r>
+        <w:rPr>
+          <w:rFonts w:ascii="Futura" w:hAnsi="Futura" w:cs="Futura"/>
+        </w:rPr>
         <w:t xml:space="preserve"> </w:t>
       </w:r>
-      <w:proofErr w:type="spellStart"/>
-      <w:r>
-        <w:t>Wifi</w:t>
-      </w:r>
-      <w:proofErr w:type="spellEnd"/>
-      <w:r>
+      <w:r>
+        <w:rPr>
+          <w:rFonts w:ascii="Futura" w:hAnsi="Futura" w:cs="Futura"/>
+        </w:rPr>
+        <w:t>WIFI</w:t>
+      </w:r>
+      <w:r>
+        <w:rPr>
+          <w:rFonts w:ascii="Futura" w:hAnsi="Futura" w:cs="Futura"/>
+        </w:rPr>
         <w:t xml:space="preserve"> USB adapter. Connect the adapter to one of the USB ports on the Raspberry Pi</w:t>
       </w:r>
     </w:p>
@@ -395,8 +561,14 @@
           <w:ilvl w:val="0"/>
           <w:numId w:val="19"/>
         </w:numPr>
-      </w:pPr>
-      <w:r>
+        <w:rPr>
+          <w:rFonts w:ascii="Futura" w:hAnsi="Futura" w:cs="Futura"/>
+        </w:rPr>
+      </w:pPr>
+      <w:r>
+        <w:rPr>
+          <w:rFonts w:ascii="Futura" w:hAnsi="Futura" w:cs="Futura"/>
+        </w:rPr>
         <w:t>On the upper right corner, you should see a network sign that shows you as disconnected. Click on that sign</w:t>
       </w:r>
     </w:p>
@@ -407,16 +579,54 @@
           <w:ilvl w:val="0"/>
           <w:numId w:val="19"/>
         </w:numPr>
-      </w:pPr>
-      <w:r>
-        <w:t>Join Pillar Guest with Password “</w:t>
+        <w:rPr>
+          <w:rFonts w:ascii="Futura" w:hAnsi="Futura" w:cs="Futura"/>
+        </w:rPr>
+      </w:pPr>
+      <w:r>
+        <w:rPr>
+          <w:rFonts w:ascii="Futura" w:hAnsi="Futura" w:cs="Futura"/>
+        </w:rPr>
+        <w:t xml:space="preserve">Join </w:t>
+      </w:r>
+      <w:r>
+        <w:rPr>
+          <w:rFonts w:ascii="Futura" w:hAnsi="Futura" w:cs="Futura"/>
+        </w:rPr>
+        <w:t>“</w:t>
       </w:r>
       <w:proofErr w:type="spellStart"/>
       <w:r>
+        <w:rPr>
+          <w:rFonts w:ascii="Futura" w:hAnsi="Futura" w:cs="Futura"/>
+        </w:rPr>
+        <w:t>TheForge</w:t>
+      </w:r>
+      <w:proofErr w:type="spellEnd"/>
+      <w:r>
+        <w:rPr>
+          <w:rFonts w:ascii="Futura" w:hAnsi="Futura" w:cs="Futura"/>
+        </w:rPr>
+        <w:t>”</w:t>
+      </w:r>
+      <w:r>
+        <w:rPr>
+          <w:rFonts w:ascii="Futura" w:hAnsi="Futura" w:cs="Futura"/>
+        </w:rPr>
+        <w:t xml:space="preserve"> with Password “</w:t>
+      </w:r>
+      <w:proofErr w:type="spellStart"/>
+      <w:r>
+        <w:rPr>
+          <w:rFonts w:ascii="Futura" w:hAnsi="Futura" w:cs="Futura"/>
+        </w:rPr>
         <w:t>agileLIVE</w:t>
       </w:r>
       <w:proofErr w:type="spellEnd"/>
       <w:r>
+        <w:rPr>
+          <w:rFonts w:ascii="Futura" w:hAnsi="Futura" w:cs="Futura"/>
+        </w:rPr>
         <w:t>!”</w:t>
       </w:r>
     </w:p>
@@ -427,12 +637,41 @@
           <w:ilvl w:val="0"/>
           <w:numId w:val="19"/>
         </w:numPr>
-      </w:pPr>
-      <w:r>
-        <w:t>Open the Epiphany Web Browser and navigate to your favorite coding site.</w:t>
-      </w:r>
-      <w:r>
+        <w:rPr>
+          <w:rFonts w:ascii="Futura" w:hAnsi="Futura" w:cs="Futura"/>
+        </w:rPr>
+      </w:pPr>
+      <w:r>
+        <w:rPr>
+          <w:rFonts w:ascii="Futura" w:hAnsi="Futura" w:cs="Futura"/>
+        </w:rPr>
+        <w:t>Open the Epiphany Web Browser and navigat</w:t>
+      </w:r>
+      <w:r>
+        <w:rPr>
+          <w:rFonts w:ascii="Futura" w:hAnsi="Futura" w:cs="Futura"/>
+        </w:rPr>
+        <w:t>e to your favorite coding site.</w:t>
+      </w:r>
+    </w:p>
+    <w:p>
+      <w:pPr>
+        <w:pStyle w:val="Heading1"/>
+        <w:rPr>
+          <w:rFonts w:ascii="Futura" w:hAnsi="Futura" w:cs="Futura"/>
+        </w:rPr>
+      </w:pPr>
+      <w:r>
+        <w:rPr>
+          <w:rFonts w:ascii="Futura" w:hAnsi="Futura" w:cs="Futura"/>
+        </w:rPr>
         <w:t xml:space="preserve"> </w:t>
+      </w:r>
+      <w:r>
+        <w:rPr>
+          <w:rFonts w:ascii="Futura" w:hAnsi="Futura" w:cs="Futura"/>
+        </w:rPr>
+        <w:t>Install Apache Webserver</w:t>
       </w:r>
     </w:p>
     <w:p>
@@ -442,10 +681,100 @@
           <w:ilvl w:val="0"/>
           <w:numId w:val="19"/>
         </w:numPr>
-      </w:pPr>
-      <w:r>
-        <w:lastRenderedPageBreak/>
-        <w:t>Make sure you use a power cable with an AC adapter, this prevents the Raspberry from being confused! – Think about why.</w:t>
+        <w:rPr>
+          <w:rFonts w:ascii="Futura" w:hAnsi="Futura" w:cs="Futura"/>
+          <w:color w:val="000000"/>
+          <w:sz w:val="21"/>
+          <w:szCs w:val="21"/>
+          <w:lang w:eastAsia="en-US"/>
+        </w:rPr>
+      </w:pPr>
+      <w:r>
+        <w:rPr>
+          <w:rFonts w:ascii="Futura" w:hAnsi="Futura" w:cs="Futura"/>
+        </w:rPr>
+        <w:t xml:space="preserve">First install the apache 2 package with the following command on the Terminal. </w:t>
+      </w:r>
+    </w:p>
+    <w:p>
+      <w:pPr>
+        <w:pStyle w:val="ListParagraph"/>
+        <w:rPr>
+          <w:rFonts w:ascii="Futura" w:hAnsi="Futura" w:cs="Futura"/>
+          <w:color w:val="000000"/>
+          <w:sz w:val="21"/>
+          <w:szCs w:val="21"/>
+          <w:bdr w:val="none" w:sz="0" w:space="0" w:color="auto" w:frame="1"/>
+          <w:lang w:eastAsia="en-US"/>
+        </w:rPr>
+      </w:pPr>
+      <w:proofErr w:type="spellStart"/>
+      <w:r>
+        <w:rPr>
+          <w:rFonts w:ascii="Futura" w:hAnsi="Futura" w:cs="Futura"/>
+          <w:color w:val="000000"/>
+          <w:sz w:val="21"/>
+          <w:szCs w:val="21"/>
+          <w:bdr w:val="none" w:sz="0" w:space="0" w:color="auto" w:frame="1"/>
+          <w:lang w:eastAsia="en-US"/>
+        </w:rPr>
+        <w:t>sudo</w:t>
+      </w:r>
+      <w:proofErr w:type="spellEnd"/>
+      <w:r>
+        <w:rPr>
+          <w:rFonts w:ascii="Futura" w:hAnsi="Futura" w:cs="Futura"/>
+          <w:color w:val="000000"/>
+          <w:sz w:val="21"/>
+          <w:szCs w:val="21"/>
+          <w:bdr w:val="none" w:sz="0" w:space="0" w:color="auto" w:frame="1"/>
+          <w:lang w:eastAsia="en-US"/>
+        </w:rPr>
+        <w:t xml:space="preserve"> apt</w:t>
+      </w:r>
+      <w:r>
+        <w:rPr>
+          <w:rFonts w:ascii="Futura" w:hAnsi="Futura" w:cs="Futura"/>
+          <w:color w:val="A67F59"/>
+          <w:sz w:val="21"/>
+          <w:szCs w:val="21"/>
+          <w:bdr w:val="none" w:sz="0" w:space="0" w:color="auto" w:frame="1"/>
+          <w:lang w:eastAsia="en-US"/>
+        </w:rPr>
+        <w:t>-</w:t>
+      </w:r>
+      <w:r>
+        <w:rPr>
+          <w:rFonts w:ascii="Futura" w:hAnsi="Futura" w:cs="Futura"/>
+          <w:color w:val="000000"/>
+          <w:sz w:val="21"/>
+          <w:szCs w:val="21"/>
+          <w:bdr w:val="none" w:sz="0" w:space="0" w:color="auto" w:frame="1"/>
+          <w:lang w:eastAsia="en-US"/>
+        </w:rPr>
+        <w:t xml:space="preserve">get install apache2 </w:t>
+      </w:r>
+      <w:r>
+        <w:rPr>
+          <w:rFonts w:ascii="Futura" w:hAnsi="Futura" w:cs="Futura"/>
+          <w:color w:val="A67F59"/>
+          <w:sz w:val="21"/>
+          <w:szCs w:val="21"/>
+          <w:bdr w:val="none" w:sz="0" w:space="0" w:color="auto" w:frame="1"/>
+          <w:lang w:eastAsia="en-US"/>
+        </w:rPr>
+        <w:t>–</w:t>
+      </w:r>
+      <w:r>
+        <w:rPr>
+          <w:rFonts w:ascii="Futura" w:hAnsi="Futura" w:cs="Futura"/>
+          <w:color w:val="000000"/>
+          <w:sz w:val="21"/>
+          <w:szCs w:val="21"/>
+          <w:bdr w:val="none" w:sz="0" w:space="0" w:color="auto" w:frame="1"/>
+          <w:lang w:eastAsia="en-US"/>
+        </w:rPr>
+        <w:t>y</w:t>
       </w:r>
     </w:p>
     <w:p>
@@ -455,25 +784,29 @@
           <w:ilvl w:val="0"/>
           <w:numId w:val="19"/>
         </w:numPr>
-      </w:pPr>
-      <w:r>
-        <w:t>Use one of the four USB ports on the Raspberry Pi to attach a keyboard and mouse.</w:t>
-      </w:r>
-    </w:p>
-    <w:p>
-      <w:pPr>
-        <w:pStyle w:val="ListParagraph"/>
-      </w:pPr>
-    </w:p>
-    <w:p>
-      <w:pPr>
-        <w:pStyle w:val="Heading1"/>
-      </w:pPr>
-      <w:r>
+        <w:rPr>
+          <w:rFonts w:ascii="Futura" w:hAnsi="Futura" w:cs="Futura"/>
+        </w:rPr>
+      </w:pPr>
+      <w:r>
+        <w:rPr>
+          <w:rFonts w:ascii="Futura" w:hAnsi="Futura" w:cs="Futura"/>
+        </w:rPr>
+        <w:t>By default, Apache puts a test HTML file in the web folder. This default web page is served when you browse to http://localhost/ on the Pi itself, or http://192.168.1.10 (whatever the Pi's IP address is) from another computer on the network. To find the Pi's IP address, type h</w:t>
+      </w:r>
+      <w:r>
+        <w:rPr>
+          <w:rFonts w:ascii="Futura" w:hAnsi="Futura" w:cs="Futura"/>
+        </w:rPr>
+        <w:t>ostname -I on the command line.</w:t>
+      </w:r>
+      <w:r>
+        <w:rPr>
+          <w:rFonts w:ascii="Futura" w:hAnsi="Futura" w:cs="Futura"/>
+          <w:noProof/>
+          <w:lang w:eastAsia="en-US"/>
+        </w:rPr>
         <w:t xml:space="preserve"> </w:t>
-      </w:r>
-      <w:r>
-        <w:t>Install Apache Webserver</w:t>
       </w:r>
     </w:p>
     <w:p>
@@ -484,96 +817,16 @@
           <w:numId w:val="19"/>
         </w:numPr>
         <w:rPr>
-          <w:rFonts w:ascii="Courier" w:hAnsi="Courier" w:cs="Courier New"/>
-          <w:color w:val="000000"/>
-          <w:sz w:val="21"/>
-          <w:szCs w:val="21"/>
+          <w:rFonts w:ascii="Futura" w:hAnsi="Futura" w:cs="Futura"/>
+        </w:rPr>
+      </w:pPr>
+      <w:r>
+        <w:rPr>
+          <w:rFonts w:ascii="Futura" w:hAnsi="Futura" w:cs="Futura"/>
+          <w:noProof/>
           <w:lang w:eastAsia="en-US"/>
         </w:rPr>
-      </w:pPr>
-      <w:r>
-        <w:t xml:space="preserve">First install the apache 2 package with the following command on the Terminal. </w:t>
-      </w:r>
-    </w:p>
-    <w:p>
-      <w:pPr>
-        <w:pStyle w:val="ListParagraph"/>
-        <w:rPr>
-          <w:rFonts w:ascii="Courier" w:hAnsi="Courier" w:cs="Courier New"/>
-          <w:color w:val="000000"/>
-          <w:sz w:val="21"/>
-          <w:szCs w:val="21"/>
-          <w:bdr w:val="none" w:sz="0" w:space="0" w:color="auto" w:frame="1"/>
-          <w:lang w:eastAsia="en-US"/>
-        </w:rPr>
-      </w:pPr>
-      <w:proofErr w:type="spellStart"/>
-      <w:r>
-        <w:rPr>
-          <w:rFonts w:ascii="Courier" w:hAnsi="Courier" w:cs="Courier New"/>
-          <w:color w:val="000000"/>
-          <w:sz w:val="21"/>
-          <w:szCs w:val="21"/>
-          <w:bdr w:val="none" w:sz="0" w:space="0" w:color="auto" w:frame="1"/>
-          <w:lang w:eastAsia="en-US"/>
-        </w:rPr>
-        <w:t>sudo</w:t>
-      </w:r>
-      <w:proofErr w:type="spellEnd"/>
-      <w:r>
-        <w:rPr>
-          <w:rFonts w:ascii="Courier" w:hAnsi="Courier" w:cs="Courier New"/>
-          <w:color w:val="000000"/>
-          <w:sz w:val="21"/>
-          <w:szCs w:val="21"/>
-          <w:bdr w:val="none" w:sz="0" w:space="0" w:color="auto" w:frame="1"/>
-          <w:lang w:eastAsia="en-US"/>
-        </w:rPr>
-        <w:t xml:space="preserve"> apt</w:t>
-      </w:r>
-      <w:r>
-        <w:rPr>
-          <w:rFonts w:ascii="Courier" w:hAnsi="Courier" w:cs="Courier New"/>
-          <w:color w:val="A67F59"/>
-          <w:sz w:val="21"/>
-          <w:szCs w:val="21"/>
-          <w:bdr w:val="none" w:sz="0" w:space="0" w:color="auto" w:frame="1"/>
-          <w:lang w:eastAsia="en-US"/>
-        </w:rPr>
-        <w:t>-</w:t>
-      </w:r>
-      <w:r>
-        <w:rPr>
-          <w:rFonts w:ascii="Courier" w:hAnsi="Courier" w:cs="Courier New"/>
-          <w:color w:val="000000"/>
-          <w:sz w:val="21"/>
-          <w:szCs w:val="21"/>
-          <w:bdr w:val="none" w:sz="0" w:space="0" w:color="auto" w:frame="1"/>
-          <w:lang w:eastAsia="en-US"/>
-        </w:rPr>
-        <w:t xml:space="preserve">get install apache2 </w:t>
-      </w:r>
-      <w:r>
-        <w:rPr>
-          <w:rFonts w:ascii="Courier" w:hAnsi="Courier" w:cs="Courier New"/>
-          <w:color w:val="A67F59"/>
-          <w:sz w:val="21"/>
-          <w:szCs w:val="21"/>
-          <w:bdr w:val="none" w:sz="0" w:space="0" w:color="auto" w:frame="1"/>
-          <w:lang w:eastAsia="en-US"/>
-        </w:rPr>
-        <w:t>–</w:t>
-      </w:r>
-      <w:r>
-        <w:rPr>
-          <w:rFonts w:ascii="Courier" w:hAnsi="Courier" w:cs="Courier New"/>
-          <w:color w:val="000000"/>
-          <w:sz w:val="21"/>
-          <w:szCs w:val="21"/>
-          <w:bdr w:val="none" w:sz="0" w:space="0" w:color="auto" w:frame="1"/>
-          <w:lang w:eastAsia="en-US"/>
-        </w:rPr>
-        <w:t>y</w:t>
+        <w:t>Create something interesting to share with the team.</w:t>
       </w:r>
     </w:p>
     <w:p>
@@ -583,19 +836,65 @@
           <w:ilvl w:val="0"/>
           <w:numId w:val="19"/>
         </w:numPr>
-      </w:pPr>
-      <w:r>
-        <w:t>By default, Apache puts a test HTML file in the web folder. This default web page is served when you browse to http://localhost/ on the Pi itself, or http://192.168.1.10 (whatever the Pi's IP address is) from another computer on the network. To find the Pi's IP address, type h</w:t>
-      </w:r>
-      <w:r>
-        <w:t>ostname -I on the command line.</w:t>
-      </w:r>
-      <w:r>
-        <w:rPr>
+        <w:rPr>
+          <w:rFonts w:ascii="Futura" w:hAnsi="Futura" w:cs="Futura"/>
+        </w:rPr>
+      </w:pPr>
+      <w:r>
+        <w:rPr>
+          <w:rFonts w:ascii="Futura" w:hAnsi="Futura" w:cs="Futura"/>
           <w:noProof/>
           <w:lang w:eastAsia="en-US"/>
         </w:rPr>
+        <w:t>Find the other tables’</w:t>
+      </w:r>
+      <w:r>
+        <w:rPr>
+          <w:rFonts w:ascii="Futura" w:hAnsi="Futura" w:cs="Futura"/>
+          <w:noProof/>
+          <w:lang w:eastAsia="en-US"/>
+        </w:rPr>
+        <w:t xml:space="preserve"> IP address and take a look at their Web Page.</w:t>
+      </w:r>
+    </w:p>
+    <w:p>
+      <w:pPr>
+        <w:pStyle w:val="ListParagraph"/>
+        <w:rPr>
+          <w:rFonts w:ascii="Futura" w:hAnsi="Futura" w:cs="Futura"/>
+        </w:rPr>
+      </w:pPr>
+      <w:r>
+        <w:rPr>
+          <w:rFonts w:ascii="Futura" w:hAnsi="Futura" w:cs="Futura"/>
+        </w:rPr>
         <w:t xml:space="preserve"> </w:t>
+      </w:r>
+    </w:p>
+    <w:p>
+      <w:pPr>
+        <w:pStyle w:val="Heading1"/>
+        <w:rPr>
+          <w:rFonts w:ascii="Futura" w:hAnsi="Futura" w:cs="Futura"/>
+        </w:rPr>
+      </w:pPr>
+      <w:r>
+        <w:rPr>
+          <w:rFonts w:ascii="Futura" w:hAnsi="Futura" w:cs="Futura"/>
+        </w:rPr>
+        <w:t>Shut down Ras</w:t>
+      </w:r>
+      <w:r>
+        <w:rPr>
+          <w:rFonts w:ascii="Futura" w:hAnsi="Futura" w:cs="Futura"/>
+        </w:rPr>
+        <w:t>p</w:t>
+      </w:r>
+      <w:r>
+        <w:rPr>
+          <w:rFonts w:ascii="Futura" w:hAnsi="Futura" w:cs="Futura"/>
+        </w:rPr>
+        <w:t>bian</w:t>
       </w:r>
     </w:p>
     <w:p>
@@ -605,13 +904,31 @@
           <w:ilvl w:val="0"/>
           <w:numId w:val="19"/>
         </w:numPr>
-      </w:pPr>
-      <w:r>
-        <w:rPr>
-          <w:noProof/>
+        <w:rPr>
+          <w:rFonts w:ascii="Futura" w:hAnsi="Futura" w:cs="Futura"/>
+          <w:color w:val="000000"/>
+          <w:sz w:val="21"/>
+          <w:szCs w:val="21"/>
           <w:lang w:eastAsia="en-US"/>
         </w:rPr>
-        <w:t>Create something interesting to share with the team.</w:t>
+      </w:pPr>
+      <w:r>
+        <w:rPr>
+          <w:rFonts w:ascii="Futura" w:hAnsi="Futura" w:cs="Futura"/>
+        </w:rPr>
+        <w:t>To shut down, go to the Ras</w:t>
+      </w:r>
+      <w:r>
+        <w:rPr>
+          <w:rFonts w:ascii="Futura" w:hAnsi="Futura" w:cs="Futura"/>
+        </w:rPr>
+        <w:t>p</w:t>
+      </w:r>
+      <w:r>
+        <w:rPr>
+          <w:rFonts w:ascii="Futura" w:hAnsi="Futura" w:cs="Futura"/>
+        </w:rPr>
+        <w:t>bian Menu and select shut down.</w:t>
       </w:r>
     </w:p>
     <w:p>
@@ -621,41 +938,20 @@
           <w:ilvl w:val="0"/>
           <w:numId w:val="19"/>
         </w:numPr>
-      </w:pPr>
-      <w:r>
-        <w:rPr>
-          <w:noProof/>
+        <w:rPr>
+          <w:rFonts w:ascii="Futura" w:hAnsi="Futura" w:cs="Futura"/>
+          <w:color w:val="000000"/>
+          <w:sz w:val="21"/>
+          <w:szCs w:val="21"/>
           <w:lang w:eastAsia="en-US"/>
         </w:rPr>
-        <w:t>Find the other table’s IP address and take a look at their Web Page.</w:t>
-      </w:r>
-    </w:p>
-    <w:p>
-      <w:pPr>
-        <w:pStyle w:val="ListParagraph"/>
-      </w:pPr>
-      <w:r>
-        <w:t xml:space="preserve"> </w:t>
-      </w:r>
-    </w:p>
-    <w:p>
-      <w:pPr>
-        <w:pStyle w:val="Heading1"/>
-      </w:pPr>
-      <w:r>
-        <w:t xml:space="preserve">Shut down </w:t>
-      </w:r>
-      <w:proofErr w:type="spellStart"/>
-      <w:r>
-        <w:t>Ras</w:t>
-      </w:r>
-      <w:r>
-        <w:t>p</w:t>
-      </w:r>
-      <w:r>
-        <w:t>bian</w:t>
-      </w:r>
-      <w:proofErr w:type="spellEnd"/>
+      </w:pPr>
+      <w:r>
+        <w:rPr>
+          <w:rFonts w:ascii="Futura" w:hAnsi="Futura" w:cs="Futura"/>
+        </w:rPr>
+        <w:t>When prompted, click on OK</w:t>
+      </w:r>
     </w:p>
     <w:p>
       <w:pPr>
@@ -665,7 +961,7 @@
           <w:numId w:val="19"/>
         </w:numPr>
         <w:rPr>
-          <w:rFonts w:ascii="Courier" w:hAnsi="Courier" w:cs="Courier New"/>
+          <w:rFonts w:ascii="Futura" w:hAnsi="Futura" w:cs="Futura"/>
           <w:color w:val="000000"/>
           <w:sz w:val="21"/>
           <w:szCs w:val="21"/>
@@ -673,21 +969,485 @@
         </w:rPr>
       </w:pPr>
       <w:r>
-        <w:t xml:space="preserve">To shut down, go to the </w:t>
-      </w:r>
+        <w:rPr>
+          <w:rFonts w:ascii="Futura" w:hAnsi="Futura" w:cs="Futura"/>
+        </w:rPr>
+        <w:t>You can keep the Raspberry Pi powered up for the next exercise.</w:t>
+      </w:r>
+    </w:p>
+    <w:p>
+      <w:pPr>
+        <w:pStyle w:val="ListParagraph"/>
+        <w:rPr>
+          <w:rFonts w:ascii="Futura" w:hAnsi="Futura" w:cs="Futura"/>
+        </w:rPr>
+      </w:pPr>
+    </w:p>
+    <w:p>
+      <w:pPr>
+        <w:pStyle w:val="Heading1"/>
+        <w:rPr>
+          <w:rFonts w:ascii="Futura" w:hAnsi="Futura" w:cs="Futura"/>
+        </w:rPr>
+      </w:pPr>
+    </w:p>
+    <w:p>
+      <w:pPr>
+        <w:pStyle w:val="Heading1"/>
+        <w:rPr>
+          <w:rFonts w:ascii="Futura" w:hAnsi="Futura" w:cs="Futura"/>
+        </w:rPr>
+      </w:pPr>
+      <w:r>
+        <w:rPr>
+          <w:rFonts w:ascii="Futura" w:hAnsi="Futura" w:cs="Futura"/>
+        </w:rPr>
+        <w:t>What is XBMC</w:t>
+      </w:r>
+      <w:r>
+        <w:rPr>
+          <w:rFonts w:ascii="Futura" w:hAnsi="Futura" w:cs="Futura"/>
+        </w:rPr>
+        <w:t xml:space="preserve"> ?</w:t>
+      </w:r>
+      <w:r>
+        <w:rPr>
+          <w:rFonts w:ascii="Futura" w:hAnsi="Futura" w:cs="Futura"/>
+        </w:rPr>
+        <w:tab/>
+      </w:r>
+    </w:p>
+    <w:p>
+      <w:pPr>
+        <w:rPr>
+          <w:rFonts w:ascii="Futura" w:hAnsi="Futura" w:cs="Futura"/>
+          <w:shd w:val="clear" w:color="auto" w:fill="FFFFFF"/>
+        </w:rPr>
+      </w:pPr>
+      <w:r>
+        <w:rPr>
+          <w:rFonts w:ascii="Futura" w:hAnsi="Futura" w:cs="Futura"/>
+          <w:shd w:val="clear" w:color="auto" w:fill="FFFFFF"/>
+        </w:rPr>
+        <w:t>XBMC (formerly "Xbox Media Center") is a free, open source</w:t>
+      </w:r>
+      <w:r>
+        <w:rPr>
+          <w:rFonts w:ascii="Futura" w:hAnsi="Futura" w:cs="Futura"/>
+        </w:rPr>
+        <w:t xml:space="preserve"> </w:t>
+      </w:r>
+      <w:r>
+        <w:rPr>
+          <w:rFonts w:ascii="Futura" w:hAnsi="Futura" w:cs="Futura"/>
+          <w:shd w:val="clear" w:color="auto" w:fill="FFFFFF"/>
+        </w:rPr>
+        <w:t>multimedia player that runs on the first-generation Microsoft Xbox (Not the never XBOX One or 360), as well as on computers running</w:t>
+      </w:r>
+      <w:r>
+        <w:rPr>
+          <w:rStyle w:val="apple-converted-space"/>
+          <w:rFonts w:ascii="Futura" w:eastAsia="Times New Roman" w:hAnsi="Futura" w:cs="Futura"/>
+          <w:color w:val="252525"/>
+          <w:sz w:val="21"/>
+          <w:szCs w:val="21"/>
+          <w:shd w:val="clear" w:color="auto" w:fill="FFFFFF"/>
+        </w:rPr>
+        <w:t> </w:t>
+      </w:r>
+      <w:r>
+        <w:rPr>
+          <w:rFonts w:ascii="Futura" w:hAnsi="Futura" w:cs="Futura"/>
+          <w:b/>
+          <w:bCs/>
+          <w:shd w:val="clear" w:color="auto" w:fill="FFFFFF"/>
+        </w:rPr>
+        <w:t>Linux, Mac OS X, and Windows</w:t>
+      </w:r>
+      <w:r>
+        <w:rPr>
+          <w:rFonts w:ascii="Futura" w:hAnsi="Futura" w:cs="Futura"/>
+          <w:shd w:val="clear" w:color="auto" w:fill="FFFFFF"/>
+        </w:rPr>
+        <w:t>.</w:t>
+      </w:r>
+    </w:p>
+    <w:p>
+      <w:pPr>
+        <w:rPr>
+          <w:rFonts w:ascii="Futura" w:eastAsia="Times New Roman" w:hAnsi="Futura" w:cs="Futura"/>
+          <w:color w:val="808080" w:themeColor="background1" w:themeShade="80"/>
+          <w:shd w:val="clear" w:color="auto" w:fill="FFFFFF"/>
+        </w:rPr>
+      </w:pPr>
+      <w:r>
+        <w:rPr>
+          <w:rFonts w:ascii="Futura" w:eastAsia="Times New Roman" w:hAnsi="Futura" w:cs="Futura"/>
+          <w:color w:val="808080" w:themeColor="background1" w:themeShade="80"/>
+          <w:lang w:eastAsia="en-US"/>
+        </w:rPr>
+        <w:t>XBMC can be used to play/view the most popular video, audio, and picture formats, and many more lesser-known formats, including:</w:t>
+      </w:r>
+      <w:r>
+        <w:rPr>
+          <w:rFonts w:ascii="Futura" w:eastAsia="Times New Roman" w:hAnsi="Futura" w:cs="Futura"/>
+          <w:color w:val="808080" w:themeColor="background1" w:themeShade="80"/>
+          <w:shd w:val="clear" w:color="auto" w:fill="FFFFFF"/>
+        </w:rPr>
+        <w:t xml:space="preserve"> </w:t>
+      </w:r>
+    </w:p>
+    <w:p>
+      <w:pPr>
+        <w:pStyle w:val="Heading1"/>
+        <w:rPr>
+          <w:rFonts w:ascii="Futura" w:eastAsia="Times New Roman" w:hAnsi="Futura" w:cs="Futura"/>
+          <w:color w:val="222222"/>
+          <w:shd w:val="clear" w:color="auto" w:fill="FFFFFF"/>
+        </w:rPr>
+      </w:pPr>
+      <w:r>
+        <w:rPr>
+          <w:rFonts w:ascii="Futura" w:hAnsi="Futura" w:cs="Futura"/>
+        </w:rPr>
+        <w:t>Install an XBMC Media Player</w:t>
+      </w:r>
+      <w:r>
+        <w:rPr>
+          <w:rFonts w:ascii="Futura" w:eastAsia="Times New Roman" w:hAnsi="Futura" w:cs="Futura"/>
+          <w:color w:val="222222"/>
+          <w:shd w:val="clear" w:color="auto" w:fill="FFFFFF"/>
+        </w:rPr>
+        <w:t xml:space="preserve"> </w:t>
+      </w:r>
+    </w:p>
+    <w:p>
+      <w:pPr>
+        <w:rPr>
+          <w:rFonts w:ascii="Futura" w:eastAsia="Times New Roman" w:hAnsi="Futura" w:cs="Futura"/>
+          <w:color w:val="222222"/>
+          <w:shd w:val="clear" w:color="auto" w:fill="FFFFFF"/>
+        </w:rPr>
+      </w:pPr>
       <w:proofErr w:type="spellStart"/>
       <w:r>
-        <w:t>Ras</w:t>
-      </w:r>
-      <w:r>
-        <w:t>p</w:t>
-      </w:r>
-      <w:r>
-        <w:t>bian</w:t>
+        <w:rPr>
+          <w:rFonts w:ascii="Futura" w:eastAsia="Times New Roman" w:hAnsi="Futura" w:cs="Futura"/>
+          <w:color w:val="222222"/>
+          <w:shd w:val="clear" w:color="auto" w:fill="FFFFFF"/>
+        </w:rPr>
+        <w:t>OpenELEC</w:t>
       </w:r>
       <w:proofErr w:type="spellEnd"/>
       <w:r>
-        <w:t xml:space="preserve"> Menu and select shut down.</w:t>
+        <w:rPr>
+          <w:rFonts w:ascii="Futura" w:eastAsia="Times New Roman" w:hAnsi="Futura" w:cs="Futura"/>
+          <w:color w:val="222222"/>
+          <w:shd w:val="clear" w:color="auto" w:fill="FFFFFF"/>
+        </w:rPr>
+        <w:t xml:space="preserve"> is short for Open </w:t>
+      </w:r>
+      <w:proofErr w:type="spellStart"/>
+      <w:r>
+        <w:rPr>
+          <w:rFonts w:ascii="Futura" w:eastAsia="Times New Roman" w:hAnsi="Futura" w:cs="Futura"/>
+          <w:color w:val="222222"/>
+          <w:shd w:val="clear" w:color="auto" w:fill="FFFFFF"/>
+        </w:rPr>
+        <w:t>Embeedded</w:t>
+      </w:r>
+      <w:proofErr w:type="spellEnd"/>
+      <w:r>
+        <w:rPr>
+          <w:rFonts w:ascii="Futura" w:eastAsia="Times New Roman" w:hAnsi="Futura" w:cs="Futura"/>
+          <w:color w:val="222222"/>
+          <w:shd w:val="clear" w:color="auto" w:fill="FFFFFF"/>
+        </w:rPr>
+        <w:t xml:space="preserve"> Linux Entertainment Center. This is part of the Linux distribution designed to provide a home theater and built on top of KODI, </w:t>
+      </w:r>
+      <w:proofErr w:type="spellStart"/>
+      <w:r>
+        <w:rPr>
+          <w:rFonts w:ascii="Futura" w:eastAsia="Times New Roman" w:hAnsi="Futura" w:cs="Futura"/>
+          <w:color w:val="222222"/>
+          <w:shd w:val="clear" w:color="auto" w:fill="FFFFFF"/>
+        </w:rPr>
+        <w:t>formarly</w:t>
+      </w:r>
+      <w:proofErr w:type="spellEnd"/>
+      <w:r>
+        <w:rPr>
+          <w:rFonts w:ascii="Futura" w:eastAsia="Times New Roman" w:hAnsi="Futura" w:cs="Futura"/>
+          <w:color w:val="222222"/>
+          <w:shd w:val="clear" w:color="auto" w:fill="FFFFFF"/>
+        </w:rPr>
+        <w:t xml:space="preserve"> known as XBMC. </w:t>
+      </w:r>
+      <w:proofErr w:type="spellStart"/>
+      <w:r>
+        <w:rPr>
+          <w:rFonts w:ascii="Futura" w:eastAsia="Times New Roman" w:hAnsi="Futura" w:cs="Futura"/>
+          <w:color w:val="222222"/>
+          <w:shd w:val="clear" w:color="auto" w:fill="FFFFFF"/>
+        </w:rPr>
+        <w:t>OpenELEC</w:t>
+      </w:r>
+      <w:proofErr w:type="spellEnd"/>
+      <w:r>
+        <w:rPr>
+          <w:rFonts w:ascii="Futura" w:eastAsia="Times New Roman" w:hAnsi="Futura" w:cs="Futura"/>
+          <w:color w:val="222222"/>
+          <w:shd w:val="clear" w:color="auto" w:fill="FFFFFF"/>
+        </w:rPr>
+        <w:t xml:space="preserve"> applies the “Just Enough Operating System” principal. It’s designed to consume fewer resources and boot quickly.</w:t>
+      </w:r>
+    </w:p>
+    <w:p>
+      <w:pPr>
+        <w:pStyle w:val="ListParagraph"/>
+        <w:numPr>
+          <w:ilvl w:val="0"/>
+          <w:numId w:val="21"/>
+        </w:numPr>
+        <w:rPr>
+          <w:rFonts w:ascii="Futura" w:eastAsia="Times New Roman" w:hAnsi="Futura" w:cs="Futura"/>
+          <w:color w:val="222222"/>
+          <w:shd w:val="clear" w:color="auto" w:fill="FFFFFF"/>
+        </w:rPr>
+      </w:pPr>
+      <w:r>
+        <w:rPr>
+          <w:rFonts w:ascii="Futura" w:eastAsia="Times New Roman" w:hAnsi="Futura" w:cs="Futura"/>
+          <w:color w:val="222222"/>
+          <w:shd w:val="clear" w:color="auto" w:fill="FFFFFF"/>
+        </w:rPr>
+        <w:t xml:space="preserve">For the sake of </w:t>
+      </w:r>
+      <w:r>
+        <w:rPr>
+          <w:rFonts w:ascii="Futura" w:eastAsia="Times New Roman" w:hAnsi="Futura" w:cs="Futura"/>
+          <w:color w:val="222222"/>
+          <w:shd w:val="clear" w:color="auto" w:fill="FFFFFF"/>
+        </w:rPr>
+        <w:t>convenience,</w:t>
+      </w:r>
+      <w:r>
+        <w:rPr>
+          <w:rFonts w:ascii="Futura" w:eastAsia="Times New Roman" w:hAnsi="Futura" w:cs="Futura"/>
+          <w:color w:val="222222"/>
+          <w:shd w:val="clear" w:color="auto" w:fill="FFFFFF"/>
+        </w:rPr>
+        <w:t xml:space="preserve"> we have downloaded and </w:t>
+      </w:r>
+      <w:r>
+        <w:rPr>
+          <w:rFonts w:ascii="Futura" w:eastAsia="Times New Roman" w:hAnsi="Futura" w:cs="Futura"/>
+          <w:color w:val="222222"/>
+          <w:shd w:val="clear" w:color="auto" w:fill="FFFFFF"/>
+        </w:rPr>
+        <w:t xml:space="preserve">installed </w:t>
+      </w:r>
+      <w:proofErr w:type="spellStart"/>
+      <w:r>
+        <w:rPr>
+          <w:rFonts w:ascii="Futura" w:eastAsia="Times New Roman" w:hAnsi="Futura" w:cs="Futura"/>
+          <w:color w:val="222222"/>
+          <w:shd w:val="clear" w:color="auto" w:fill="FFFFFF"/>
+        </w:rPr>
+        <w:t>OpenELEC</w:t>
+      </w:r>
+      <w:proofErr w:type="spellEnd"/>
+      <w:r>
+        <w:rPr>
+          <w:rFonts w:ascii="Futura" w:eastAsia="Times New Roman" w:hAnsi="Futura" w:cs="Futura"/>
+          <w:color w:val="222222"/>
+          <w:shd w:val="clear" w:color="auto" w:fill="FFFFFF"/>
+        </w:rPr>
+        <w:t xml:space="preserve"> to a micro SD. Each table should have one.</w:t>
+      </w:r>
+      <w:r>
+        <w:rPr>
+          <w:rFonts w:ascii="Futura" w:eastAsia="Times New Roman" w:hAnsi="Futura" w:cs="Futura"/>
+          <w:color w:val="222222"/>
+          <w:shd w:val="clear" w:color="auto" w:fill="FFFFFF"/>
+        </w:rPr>
+        <w:t xml:space="preserve"> </w:t>
+      </w:r>
+    </w:p>
+    <w:p>
+      <w:pPr>
+        <w:pStyle w:val="ListParagraph"/>
+        <w:numPr>
+          <w:ilvl w:val="0"/>
+          <w:numId w:val="21"/>
+        </w:numPr>
+        <w:rPr>
+          <w:rFonts w:ascii="Futura" w:eastAsia="Times New Roman" w:hAnsi="Futura" w:cs="Futura"/>
+          <w:color w:val="auto"/>
+          <w:lang w:eastAsia="en-US"/>
+        </w:rPr>
+      </w:pPr>
+      <w:r>
+        <w:rPr>
+          <w:rFonts w:ascii="Futura" w:eastAsia="Times New Roman" w:hAnsi="Futura" w:cs="Futura"/>
+          <w:color w:val="222222"/>
+          <w:shd w:val="clear" w:color="auto" w:fill="FFFFFF"/>
+        </w:rPr>
+        <w:t xml:space="preserve">Insert the </w:t>
+      </w:r>
+      <w:proofErr w:type="spellStart"/>
+      <w:r>
+        <w:rPr>
+          <w:rFonts w:ascii="Futura" w:eastAsia="Times New Roman" w:hAnsi="Futura" w:cs="Futura"/>
+          <w:color w:val="222222"/>
+          <w:shd w:val="clear" w:color="auto" w:fill="FFFFFF"/>
+        </w:rPr>
+        <w:t>MicroSD</w:t>
+      </w:r>
+      <w:proofErr w:type="spellEnd"/>
+      <w:r>
+        <w:rPr>
+          <w:rFonts w:ascii="Futura" w:eastAsia="Times New Roman" w:hAnsi="Futura" w:cs="Futura"/>
+          <w:color w:val="222222"/>
+          <w:shd w:val="clear" w:color="auto" w:fill="FFFFFF"/>
+        </w:rPr>
+        <w:t xml:space="preserve"> marked </w:t>
+      </w:r>
+      <w:proofErr w:type="spellStart"/>
+      <w:r>
+        <w:rPr>
+          <w:rFonts w:ascii="Futura" w:eastAsia="Times New Roman" w:hAnsi="Futura" w:cs="Futura"/>
+          <w:color w:val="222222"/>
+          <w:shd w:val="clear" w:color="auto" w:fill="FFFFFF"/>
+        </w:rPr>
+        <w:t>OpenELEC</w:t>
+      </w:r>
+      <w:proofErr w:type="spellEnd"/>
+      <w:r>
+        <w:rPr>
+          <w:rFonts w:ascii="Futura" w:eastAsia="Times New Roman" w:hAnsi="Futura" w:cs="Futura"/>
+          <w:color w:val="222222"/>
+          <w:shd w:val="clear" w:color="auto" w:fill="FFFFFF"/>
+        </w:rPr>
+        <w:t xml:space="preserve"> into the Raspberry Pi</w:t>
+      </w:r>
+    </w:p>
+    <w:p>
+      <w:pPr>
+        <w:pStyle w:val="ListParagraph"/>
+        <w:numPr>
+          <w:ilvl w:val="0"/>
+          <w:numId w:val="21"/>
+        </w:numPr>
+        <w:rPr>
+          <w:rFonts w:ascii="Futura" w:eastAsia="Times New Roman" w:hAnsi="Futura" w:cs="Futura"/>
+          <w:color w:val="auto"/>
+          <w:lang w:eastAsia="en-US"/>
+        </w:rPr>
+      </w:pPr>
+      <w:r>
+        <w:rPr>
+          <w:rFonts w:ascii="Futura" w:eastAsia="Times New Roman" w:hAnsi="Futura" w:cs="Futura"/>
+          <w:color w:val="222222"/>
+          <w:shd w:val="clear" w:color="auto" w:fill="FFFFFF"/>
+        </w:rPr>
+        <w:t xml:space="preserve">You will be prompted to choose to boot Raspbian or </w:t>
+      </w:r>
+      <w:proofErr w:type="spellStart"/>
+      <w:r>
+        <w:rPr>
+          <w:rFonts w:ascii="Futura" w:eastAsia="Times New Roman" w:hAnsi="Futura" w:cs="Futura"/>
+          <w:color w:val="222222"/>
+          <w:shd w:val="clear" w:color="auto" w:fill="FFFFFF"/>
+        </w:rPr>
+        <w:t>OpenELEC</w:t>
+      </w:r>
+      <w:proofErr w:type="spellEnd"/>
+      <w:r>
+        <w:rPr>
+          <w:rFonts w:ascii="Futura" w:eastAsia="Times New Roman" w:hAnsi="Futura" w:cs="Futura"/>
+          <w:color w:val="222222"/>
+          <w:shd w:val="clear" w:color="auto" w:fill="FFFFFF"/>
+        </w:rPr>
+        <w:t xml:space="preserve">. Select </w:t>
+      </w:r>
+      <w:proofErr w:type="spellStart"/>
+      <w:r>
+        <w:rPr>
+          <w:rFonts w:ascii="Futura" w:eastAsia="Times New Roman" w:hAnsi="Futura" w:cs="Futura"/>
+          <w:color w:val="222222"/>
+          <w:shd w:val="clear" w:color="auto" w:fill="FFFFFF"/>
+        </w:rPr>
+        <w:t>OpenELEC</w:t>
+      </w:r>
+      <w:proofErr w:type="spellEnd"/>
+    </w:p>
+    <w:p>
+      <w:pPr>
+        <w:pStyle w:val="ListParagraph"/>
+        <w:numPr>
+          <w:ilvl w:val="0"/>
+          <w:numId w:val="21"/>
+        </w:numPr>
+        <w:rPr>
+          <w:rFonts w:ascii="Futura" w:eastAsia="Times New Roman" w:hAnsi="Futura" w:cs="Futura"/>
+          <w:color w:val="auto"/>
+          <w:lang w:eastAsia="en-US"/>
+        </w:rPr>
+      </w:pPr>
+      <w:r>
+        <w:rPr>
+          <w:rFonts w:ascii="Futura" w:eastAsia="Times New Roman" w:hAnsi="Futura" w:cs="Futura"/>
+          <w:color w:val="222222"/>
+          <w:shd w:val="clear" w:color="auto" w:fill="FFFFFF"/>
+        </w:rPr>
+        <w:t xml:space="preserve">Go through the setup steps to configure </w:t>
+      </w:r>
+      <w:proofErr w:type="spellStart"/>
+      <w:r>
+        <w:rPr>
+          <w:rFonts w:ascii="Futura" w:eastAsia="Times New Roman" w:hAnsi="Futura" w:cs="Futura"/>
+          <w:color w:val="222222"/>
+          <w:shd w:val="clear" w:color="auto" w:fill="FFFFFF"/>
+        </w:rPr>
+        <w:t>OpenELEC</w:t>
+      </w:r>
+      <w:proofErr w:type="spellEnd"/>
+      <w:r>
+        <w:rPr>
+          <w:rFonts w:ascii="Futura" w:eastAsia="Times New Roman" w:hAnsi="Futura" w:cs="Futura"/>
+          <w:color w:val="222222"/>
+          <w:shd w:val="clear" w:color="auto" w:fill="FFFFFF"/>
+        </w:rPr>
+        <w:t>.</w:t>
+      </w:r>
+    </w:p>
+    <w:p>
+      <w:pPr>
+        <w:pStyle w:val="Heading1"/>
+        <w:rPr>
+          <w:rFonts w:ascii="Futura" w:hAnsi="Futura" w:cs="Futura"/>
+        </w:rPr>
+      </w:pPr>
+      <w:r>
+        <w:rPr>
+          <w:rFonts w:ascii="Futura" w:hAnsi="Futura" w:cs="Futura"/>
+        </w:rPr>
+        <w:t xml:space="preserve">Install </w:t>
+      </w:r>
+      <w:proofErr w:type="spellStart"/>
+      <w:r>
+        <w:rPr>
+          <w:rFonts w:ascii="Futura" w:hAnsi="Futura" w:cs="Futura"/>
+        </w:rPr>
+        <w:t>Wifi</w:t>
+      </w:r>
+      <w:proofErr w:type="spellEnd"/>
+      <w:r>
+        <w:rPr>
+          <w:rFonts w:ascii="Futura" w:hAnsi="Futura" w:cs="Futura"/>
+        </w:rPr>
+        <w:t xml:space="preserve"> Adapter</w:t>
       </w:r>
     </w:p>
     <w:p>
@@ -698,15 +1458,76 @@
           <w:numId w:val="19"/>
         </w:numPr>
         <w:rPr>
-          <w:rFonts w:ascii="Courier" w:hAnsi="Courier" w:cs="Courier New"/>
-          <w:color w:val="000000"/>
-          <w:sz w:val="21"/>
-          <w:szCs w:val="21"/>
-          <w:lang w:eastAsia="en-US"/>
-        </w:rPr>
-      </w:pPr>
-      <w:r>
-        <w:t>When prompted, click on OK</w:t>
+          <w:rFonts w:ascii="Futura" w:hAnsi="Futura" w:cs="Futura"/>
+        </w:rPr>
+      </w:pPr>
+      <w:r>
+        <w:rPr>
+          <w:rFonts w:ascii="Futura" w:hAnsi="Futura" w:cs="Futura"/>
+        </w:rPr>
+        <w:t xml:space="preserve">Under the </w:t>
+      </w:r>
+      <w:proofErr w:type="spellStart"/>
+      <w:r>
+        <w:rPr>
+          <w:rFonts w:ascii="Futura" w:hAnsi="Futura" w:cs="Futura"/>
+        </w:rPr>
+        <w:t>OpenELEC</w:t>
+      </w:r>
+      <w:proofErr w:type="spellEnd"/>
+      <w:r>
+        <w:rPr>
+          <w:rFonts w:ascii="Futura" w:hAnsi="Futura" w:cs="Futura"/>
+        </w:rPr>
+        <w:t xml:space="preserve"> </w:t>
+      </w:r>
+      <w:proofErr w:type="spellStart"/>
+      <w:r>
+        <w:rPr>
+          <w:rFonts w:ascii="Futura" w:hAnsi="Futura" w:cs="Futura"/>
+        </w:rPr>
+        <w:t>Settings.Connections</w:t>
+      </w:r>
+      <w:proofErr w:type="spellEnd"/>
+      <w:r>
+        <w:rPr>
+          <w:rFonts w:ascii="Futura" w:hAnsi="Futura" w:cs="Futura"/>
+        </w:rPr>
+        <w:t xml:space="preserve">, select </w:t>
+      </w:r>
+      <w:proofErr w:type="spellStart"/>
+      <w:r>
+        <w:rPr>
+          <w:rFonts w:ascii="Futura" w:hAnsi="Futura" w:cs="Futura"/>
+        </w:rPr>
+        <w:t>TheForge</w:t>
+      </w:r>
+      <w:proofErr w:type="spellEnd"/>
+      <w:r>
+        <w:rPr>
+          <w:rFonts w:ascii="Futura" w:hAnsi="Futura" w:cs="Futura"/>
+        </w:rPr>
+        <w:t xml:space="preserve"> Network</w:t>
+      </w:r>
+      <w:r>
+        <w:rPr>
+          <w:rFonts w:ascii="Futura" w:hAnsi="Futura" w:cs="Futura"/>
+        </w:rPr>
+        <w:t xml:space="preserve"> and enter the password.</w:t>
+      </w:r>
+    </w:p>
+    <w:p>
+      <w:pPr>
+        <w:pStyle w:val="Heading1"/>
+        <w:rPr>
+          <w:rFonts w:ascii="Futura" w:hAnsi="Futura" w:cs="Futura"/>
+        </w:rPr>
+      </w:pPr>
+      <w:r>
+        <w:rPr>
+          <w:rFonts w:ascii="Futura" w:hAnsi="Futura" w:cs="Futura"/>
+        </w:rPr>
+        <w:t>Exploration and Team Exercise</w:t>
       </w:r>
     </w:p>
     <w:p>
@@ -717,496 +1538,23 @@
           <w:numId w:val="19"/>
         </w:numPr>
         <w:rPr>
-          <w:rFonts w:ascii="Courier" w:hAnsi="Courier" w:cs="Courier New"/>
-          <w:color w:val="000000"/>
-          <w:sz w:val="21"/>
-          <w:szCs w:val="21"/>
-          <w:lang w:eastAsia="en-US"/>
-        </w:rPr>
-      </w:pPr>
-      <w:r>
-        <w:t>You can keep the Raspberry Pi powered up for the next exercise.</w:t>
-      </w:r>
-    </w:p>
-    <w:p>
-      <w:pPr>
-        <w:pStyle w:val="ListParagraph"/>
-      </w:pPr>
-    </w:p>
-    <w:p>
-      <w:pPr>
-        <w:pStyle w:val="Heading1"/>
-      </w:pPr>
-      <w:r>
-        <w:t xml:space="preserve">What is </w:t>
-      </w:r>
-      <w:proofErr w:type="gramStart"/>
-      <w:r>
-        <w:t>XBMC</w:t>
-      </w:r>
-      <w:r>
-        <w:t xml:space="preserve"> ?</w:t>
-      </w:r>
-      <w:proofErr w:type="gramEnd"/>
-      <w:r>
-        <w:tab/>
-      </w:r>
-    </w:p>
-    <w:p>
-      <w:pPr>
-        <w:rPr>
-          <w:shd w:val="clear" w:color="auto" w:fill="FFFFFF"/>
-        </w:rPr>
-      </w:pPr>
-      <w:r>
-        <w:rPr>
-          <w:shd w:val="clear" w:color="auto" w:fill="FFFFFF"/>
-        </w:rPr>
-        <w:t>XBMC (formerly "Xbox Media Center") is a free</w:t>
-      </w:r>
-      <w:r>
-        <w:rPr>
-          <w:shd w:val="clear" w:color="auto" w:fill="FFFFFF"/>
-        </w:rPr>
-        <w:t>, open source</w:t>
-      </w:r>
-      <w:r>
-        <w:t xml:space="preserve"> </w:t>
-      </w:r>
-      <w:r>
-        <w:rPr>
-          <w:shd w:val="clear" w:color="auto" w:fill="FFFFFF"/>
-        </w:rPr>
-        <w:t>multimedia player that runs on the first-generation</w:t>
-      </w:r>
-      <w:r>
-        <w:rPr>
-          <w:shd w:val="clear" w:color="auto" w:fill="FFFFFF"/>
-        </w:rPr>
-        <w:t xml:space="preserve"> Microsoft Xbox (Not the never XBOX One or 360), </w:t>
-      </w:r>
-      <w:r>
-        <w:rPr>
-          <w:shd w:val="clear" w:color="auto" w:fill="FFFFFF"/>
-        </w:rPr>
-        <w:t>as well as on computers running</w:t>
-      </w:r>
-      <w:r>
-        <w:rPr>
-          <w:rStyle w:val="apple-converted-space"/>
-          <w:rFonts w:ascii="Helvetica" w:eastAsia="Times New Roman" w:hAnsi="Helvetica"/>
-          <w:color w:val="252525"/>
-          <w:sz w:val="21"/>
-          <w:szCs w:val="21"/>
-          <w:shd w:val="clear" w:color="auto" w:fill="FFFFFF"/>
-        </w:rPr>
-        <w:t> </w:t>
-      </w:r>
-      <w:r>
-        <w:rPr>
-          <w:b/>
-          <w:bCs/>
-          <w:shd w:val="clear" w:color="auto" w:fill="FFFFFF"/>
-        </w:rPr>
-        <w:t>Linux, Mac OS X, and Windows</w:t>
-      </w:r>
-      <w:r>
-        <w:rPr>
-          <w:shd w:val="clear" w:color="auto" w:fill="FFFFFF"/>
-        </w:rPr>
-        <w:t>.</w:t>
-      </w:r>
-    </w:p>
-    <w:p>
-      <w:pPr>
-        <w:rPr>
-          <w:rFonts w:ascii="Georgia" w:eastAsia="Times New Roman" w:hAnsi="Georgia"/>
-          <w:color w:val="222222"/>
-          <w:shd w:val="clear" w:color="auto" w:fill="FFFFFF"/>
-        </w:rPr>
-      </w:pPr>
-      <w:r>
-        <w:rPr>
-          <w:rFonts w:ascii="Helvetica" w:eastAsia="Times New Roman" w:hAnsi="Helvetica" w:cs="Times New Roman"/>
-          <w:color w:val="252525"/>
-          <w:sz w:val="21"/>
-          <w:szCs w:val="21"/>
-          <w:lang w:eastAsia="en-US"/>
-        </w:rPr>
-        <w:t>XBMC can be used to play/view the most popular video, audio, and picture formats, and many more lesser-known formats, including:</w:t>
-      </w:r>
-      <w:r>
-        <w:rPr>
-          <w:rFonts w:ascii="Georgia" w:eastAsia="Times New Roman" w:hAnsi="Georgia"/>
-          <w:color w:val="222222"/>
-          <w:shd w:val="clear" w:color="auto" w:fill="FFFFFF"/>
-        </w:rPr>
-        <w:t xml:space="preserve"> </w:t>
-      </w:r>
-    </w:p>
-    <w:p>
-      <w:pPr>
-        <w:pStyle w:val="Heading1"/>
-        <w:rPr>
-          <w:rFonts w:ascii="Georgia" w:eastAsia="Times New Roman" w:hAnsi="Georgia"/>
-          <w:color w:val="222222"/>
-          <w:shd w:val="clear" w:color="auto" w:fill="FFFFFF"/>
-        </w:rPr>
-      </w:pPr>
-      <w:r>
-        <w:t>Install an XBMC Media Player</w:t>
-      </w:r>
-      <w:r>
-        <w:rPr>
-          <w:rFonts w:ascii="Georgia" w:eastAsia="Times New Roman" w:hAnsi="Georgia"/>
-          <w:color w:val="222222"/>
-          <w:shd w:val="clear" w:color="auto" w:fill="FFFFFF"/>
-        </w:rPr>
-        <w:t xml:space="preserve"> </w:t>
-      </w:r>
-    </w:p>
-    <w:p>
-      <w:pPr>
-        <w:rPr>
-          <w:rFonts w:ascii="Georgia" w:eastAsia="Times New Roman" w:hAnsi="Georgia"/>
-          <w:color w:val="222222"/>
-          <w:shd w:val="clear" w:color="auto" w:fill="FFFFFF"/>
-        </w:rPr>
-      </w:pPr>
+          <w:rFonts w:ascii="Futura" w:hAnsi="Futura" w:cs="Futura"/>
+        </w:rPr>
+      </w:pPr>
+      <w:r>
+        <w:rPr>
+          <w:rFonts w:ascii="Futura" w:hAnsi="Futura" w:cs="Futura"/>
+        </w:rPr>
+        <w:t xml:space="preserve">Take the time to explore </w:t>
+      </w:r>
       <w:proofErr w:type="spellStart"/>
       <w:r>
         <w:rPr>
-          <w:rFonts w:ascii="Georgia" w:eastAsia="Times New Roman" w:hAnsi="Georgia"/>
-          <w:color w:val="222222"/>
-          <w:shd w:val="clear" w:color="auto" w:fill="FFFFFF"/>
+          <w:rFonts w:ascii="Futura" w:hAnsi="Futura" w:cs="Futura"/>
         </w:rPr>
         <w:t>OpenELEC</w:t>
       </w:r>
       <w:proofErr w:type="spellEnd"/>
-      <w:r>
-        <w:rPr>
-          <w:rFonts w:ascii="Georgia" w:eastAsia="Times New Roman" w:hAnsi="Georgia"/>
-          <w:color w:val="222222"/>
-          <w:shd w:val="clear" w:color="auto" w:fill="FFFFFF"/>
-        </w:rPr>
-        <w:t xml:space="preserve"> is short for Open </w:t>
-      </w:r>
-      <w:proofErr w:type="spellStart"/>
-      <w:r>
-        <w:rPr>
-          <w:rFonts w:ascii="Georgia" w:eastAsia="Times New Roman" w:hAnsi="Georgia"/>
-          <w:color w:val="222222"/>
-          <w:shd w:val="clear" w:color="auto" w:fill="FFFFFF"/>
-        </w:rPr>
-        <w:t>Embeedded</w:t>
-      </w:r>
-      <w:proofErr w:type="spellEnd"/>
-      <w:r>
-        <w:rPr>
-          <w:rFonts w:ascii="Georgia" w:eastAsia="Times New Roman" w:hAnsi="Georgia"/>
-          <w:color w:val="222222"/>
-          <w:shd w:val="clear" w:color="auto" w:fill="FFFFFF"/>
-        </w:rPr>
-        <w:t xml:space="preserve"> Linux Entertainment Center. This is part of the Linux distribution designed to provide a home theater and built on top of KODI, </w:t>
-      </w:r>
-      <w:proofErr w:type="spellStart"/>
-      <w:r>
-        <w:rPr>
-          <w:rFonts w:ascii="Georgia" w:eastAsia="Times New Roman" w:hAnsi="Georgia"/>
-          <w:color w:val="222222"/>
-          <w:shd w:val="clear" w:color="auto" w:fill="FFFFFF"/>
-        </w:rPr>
-        <w:t>formarly</w:t>
-      </w:r>
-      <w:proofErr w:type="spellEnd"/>
-      <w:r>
-        <w:rPr>
-          <w:rFonts w:ascii="Georgia" w:eastAsia="Times New Roman" w:hAnsi="Georgia"/>
-          <w:color w:val="222222"/>
-          <w:shd w:val="clear" w:color="auto" w:fill="FFFFFF"/>
-        </w:rPr>
-        <w:t xml:space="preserve"> known as XBMC. </w:t>
-      </w:r>
-      <w:proofErr w:type="spellStart"/>
-      <w:r>
-        <w:rPr>
-          <w:rFonts w:ascii="Georgia" w:eastAsia="Times New Roman" w:hAnsi="Georgia"/>
-          <w:color w:val="222222"/>
-          <w:shd w:val="clear" w:color="auto" w:fill="FFFFFF"/>
-        </w:rPr>
-        <w:t>OpenELEC</w:t>
-      </w:r>
-      <w:proofErr w:type="spellEnd"/>
-      <w:r>
-        <w:rPr>
-          <w:rFonts w:ascii="Georgia" w:eastAsia="Times New Roman" w:hAnsi="Georgia"/>
-          <w:color w:val="222222"/>
-          <w:shd w:val="clear" w:color="auto" w:fill="FFFFFF"/>
-        </w:rPr>
-        <w:t xml:space="preserve"> applies the “Just Enough Operating System” principal. It’s designed to consume fewer resources and boot quickly.</w:t>
-      </w:r>
-    </w:p>
-    <w:p>
-      <w:pPr>
-        <w:pStyle w:val="ListParagraph"/>
-        <w:numPr>
-          <w:ilvl w:val="0"/>
-          <w:numId w:val="21"/>
-        </w:numPr>
-        <w:rPr>
-          <w:rFonts w:ascii="Georgia" w:eastAsia="Times New Roman" w:hAnsi="Georgia"/>
-          <w:color w:val="222222"/>
-          <w:shd w:val="clear" w:color="auto" w:fill="FFFFFF"/>
-        </w:rPr>
-      </w:pPr>
-      <w:r>
-        <w:rPr>
-          <w:rFonts w:ascii="Georgia" w:eastAsia="Times New Roman" w:hAnsi="Georgia"/>
-          <w:color w:val="222222"/>
-          <w:shd w:val="clear" w:color="auto" w:fill="FFFFFF"/>
-        </w:rPr>
-        <w:t xml:space="preserve">For the sake of </w:t>
-      </w:r>
-      <w:r>
-        <w:rPr>
-          <w:rFonts w:ascii="Georgia" w:eastAsia="Times New Roman" w:hAnsi="Georgia"/>
-          <w:color w:val="222222"/>
-          <w:shd w:val="clear" w:color="auto" w:fill="FFFFFF"/>
-        </w:rPr>
-        <w:t>convenience,</w:t>
-      </w:r>
-      <w:r>
-        <w:rPr>
-          <w:rFonts w:ascii="Georgia" w:eastAsia="Times New Roman" w:hAnsi="Georgia"/>
-          <w:color w:val="222222"/>
-          <w:shd w:val="clear" w:color="auto" w:fill="FFFFFF"/>
-        </w:rPr>
-        <w:t xml:space="preserve"> we have downloaded and </w:t>
-      </w:r>
-      <w:r>
-        <w:rPr>
-          <w:rFonts w:ascii="Georgia" w:eastAsia="Times New Roman" w:hAnsi="Georgia"/>
-          <w:color w:val="222222"/>
-          <w:shd w:val="clear" w:color="auto" w:fill="FFFFFF"/>
-        </w:rPr>
-        <w:t xml:space="preserve">installed </w:t>
-      </w:r>
-      <w:proofErr w:type="spellStart"/>
-      <w:r>
-        <w:rPr>
-          <w:rFonts w:ascii="Georgia" w:eastAsia="Times New Roman" w:hAnsi="Georgia"/>
-          <w:color w:val="222222"/>
-          <w:shd w:val="clear" w:color="auto" w:fill="FFFFFF"/>
-        </w:rPr>
-        <w:t>OpenELEC</w:t>
-      </w:r>
-      <w:proofErr w:type="spellEnd"/>
-      <w:r>
-        <w:rPr>
-          <w:rFonts w:ascii="Georgia" w:eastAsia="Times New Roman" w:hAnsi="Georgia"/>
-          <w:color w:val="222222"/>
-          <w:shd w:val="clear" w:color="auto" w:fill="FFFFFF"/>
-        </w:rPr>
-        <w:t xml:space="preserve"> to a micro SD.</w:t>
-      </w:r>
-      <w:r>
-        <w:rPr>
-          <w:rFonts w:ascii="Georgia" w:eastAsia="Times New Roman" w:hAnsi="Georgia"/>
-          <w:color w:val="222222"/>
-          <w:shd w:val="clear" w:color="auto" w:fill="FFFFFF"/>
-        </w:rPr>
-        <w:t xml:space="preserve"> Each table should have one.</w:t>
-      </w:r>
-      <w:r>
-        <w:rPr>
-          <w:rFonts w:ascii="Georgia" w:eastAsia="Times New Roman" w:hAnsi="Georgia"/>
-          <w:color w:val="222222"/>
-          <w:shd w:val="clear" w:color="auto" w:fill="FFFFFF"/>
-        </w:rPr>
-        <w:t xml:space="preserve"> </w:t>
-      </w:r>
-    </w:p>
-    <w:p>
-      <w:pPr>
-        <w:pStyle w:val="ListParagraph"/>
-        <w:numPr>
-          <w:ilvl w:val="0"/>
-          <w:numId w:val="21"/>
-        </w:numPr>
-        <w:rPr>
-          <w:rFonts w:eastAsia="Times New Roman"/>
-          <w:color w:val="auto"/>
-          <w:lang w:eastAsia="en-US"/>
-        </w:rPr>
-      </w:pPr>
-      <w:r>
-        <w:rPr>
-          <w:rFonts w:ascii="Georgia" w:eastAsia="Times New Roman" w:hAnsi="Georgia"/>
-          <w:color w:val="222222"/>
-          <w:shd w:val="clear" w:color="auto" w:fill="FFFFFF"/>
-        </w:rPr>
-        <w:t xml:space="preserve">Insert the </w:t>
-      </w:r>
-      <w:proofErr w:type="spellStart"/>
-      <w:r>
-        <w:rPr>
-          <w:rFonts w:ascii="Georgia" w:eastAsia="Times New Roman" w:hAnsi="Georgia"/>
-          <w:color w:val="222222"/>
-          <w:shd w:val="clear" w:color="auto" w:fill="FFFFFF"/>
-        </w:rPr>
-        <w:t>MicroSD</w:t>
-      </w:r>
-      <w:proofErr w:type="spellEnd"/>
-      <w:r>
-        <w:rPr>
-          <w:rFonts w:ascii="Georgia" w:eastAsia="Times New Roman" w:hAnsi="Georgia"/>
-          <w:color w:val="222222"/>
-          <w:shd w:val="clear" w:color="auto" w:fill="FFFFFF"/>
-        </w:rPr>
-        <w:t xml:space="preserve"> marked </w:t>
-      </w:r>
-      <w:proofErr w:type="spellStart"/>
-      <w:r>
-        <w:rPr>
-          <w:rFonts w:ascii="Georgia" w:eastAsia="Times New Roman" w:hAnsi="Georgia"/>
-          <w:color w:val="222222"/>
-          <w:shd w:val="clear" w:color="auto" w:fill="FFFFFF"/>
-        </w:rPr>
-        <w:t>OpenELEC</w:t>
-      </w:r>
-      <w:proofErr w:type="spellEnd"/>
-      <w:r>
-        <w:rPr>
-          <w:rFonts w:ascii="Georgia" w:eastAsia="Times New Roman" w:hAnsi="Georgia"/>
-          <w:color w:val="222222"/>
-          <w:shd w:val="clear" w:color="auto" w:fill="FFFFFF"/>
-        </w:rPr>
-        <w:t xml:space="preserve"> into the Raspberry Pi</w:t>
-      </w:r>
-    </w:p>
-    <w:p>
-      <w:pPr>
-        <w:pStyle w:val="ListParagraph"/>
-        <w:numPr>
-          <w:ilvl w:val="0"/>
-          <w:numId w:val="21"/>
-        </w:numPr>
-        <w:rPr>
-          <w:rFonts w:eastAsia="Times New Roman"/>
-          <w:color w:val="auto"/>
-          <w:lang w:eastAsia="en-US"/>
-        </w:rPr>
-      </w:pPr>
-      <w:r>
-        <w:rPr>
-          <w:rFonts w:ascii="Georgia" w:eastAsia="Times New Roman" w:hAnsi="Georgia"/>
-          <w:color w:val="222222"/>
-          <w:shd w:val="clear" w:color="auto" w:fill="FFFFFF"/>
-        </w:rPr>
-        <w:t xml:space="preserve">You will be prompted to choose to boot </w:t>
-      </w:r>
-      <w:proofErr w:type="spellStart"/>
-      <w:r>
-        <w:rPr>
-          <w:rFonts w:ascii="Georgia" w:eastAsia="Times New Roman" w:hAnsi="Georgia"/>
-          <w:color w:val="222222"/>
-          <w:shd w:val="clear" w:color="auto" w:fill="FFFFFF"/>
-        </w:rPr>
-        <w:t>Raspbian</w:t>
-      </w:r>
-      <w:proofErr w:type="spellEnd"/>
-      <w:r>
-        <w:rPr>
-          <w:rFonts w:ascii="Georgia" w:eastAsia="Times New Roman" w:hAnsi="Georgia"/>
-          <w:color w:val="222222"/>
-          <w:shd w:val="clear" w:color="auto" w:fill="FFFFFF"/>
-        </w:rPr>
-        <w:t xml:space="preserve"> or </w:t>
-      </w:r>
-      <w:proofErr w:type="spellStart"/>
-      <w:r>
-        <w:rPr>
-          <w:rFonts w:ascii="Georgia" w:eastAsia="Times New Roman" w:hAnsi="Georgia"/>
-          <w:color w:val="222222"/>
-          <w:shd w:val="clear" w:color="auto" w:fill="FFFFFF"/>
-        </w:rPr>
-        <w:t>OpenELEC</w:t>
-      </w:r>
-      <w:proofErr w:type="spellEnd"/>
-      <w:r>
-        <w:rPr>
-          <w:rFonts w:ascii="Georgia" w:eastAsia="Times New Roman" w:hAnsi="Georgia"/>
-          <w:color w:val="222222"/>
-          <w:shd w:val="clear" w:color="auto" w:fill="FFFFFF"/>
-        </w:rPr>
-        <w:t xml:space="preserve">. Select </w:t>
-      </w:r>
-      <w:proofErr w:type="spellStart"/>
-      <w:r>
-        <w:rPr>
-          <w:rFonts w:ascii="Georgia" w:eastAsia="Times New Roman" w:hAnsi="Georgia"/>
-          <w:color w:val="222222"/>
-          <w:shd w:val="clear" w:color="auto" w:fill="FFFFFF"/>
-        </w:rPr>
-        <w:t>OpenELEC</w:t>
-      </w:r>
-      <w:proofErr w:type="spellEnd"/>
-    </w:p>
-    <w:p>
-      <w:pPr>
-        <w:pStyle w:val="ListParagraph"/>
-        <w:numPr>
-          <w:ilvl w:val="0"/>
-          <w:numId w:val="21"/>
-        </w:numPr>
-        <w:rPr>
-          <w:rFonts w:eastAsia="Times New Roman"/>
-          <w:color w:val="auto"/>
-          <w:lang w:eastAsia="en-US"/>
-        </w:rPr>
-      </w:pPr>
-      <w:r>
-        <w:rPr>
-          <w:rFonts w:ascii="Georgia" w:eastAsia="Times New Roman" w:hAnsi="Georgia"/>
-          <w:color w:val="222222"/>
-          <w:shd w:val="clear" w:color="auto" w:fill="FFFFFF"/>
-        </w:rPr>
-        <w:t xml:space="preserve">Go through the setup steps to configure </w:t>
-      </w:r>
-      <w:proofErr w:type="spellStart"/>
-      <w:r>
-        <w:rPr>
-          <w:rFonts w:ascii="Georgia" w:eastAsia="Times New Roman" w:hAnsi="Georgia"/>
-          <w:color w:val="222222"/>
-          <w:shd w:val="clear" w:color="auto" w:fill="FFFFFF"/>
-        </w:rPr>
-        <w:t>OpenELEC</w:t>
-      </w:r>
-      <w:proofErr w:type="spellEnd"/>
-      <w:r>
-        <w:rPr>
-          <w:rFonts w:ascii="Georgia" w:eastAsia="Times New Roman" w:hAnsi="Georgia"/>
-          <w:color w:val="222222"/>
-          <w:shd w:val="clear" w:color="auto" w:fill="FFFFFF"/>
-        </w:rPr>
-        <w:t>.</w:t>
-      </w:r>
-    </w:p>
-    <w:p>
-      <w:pPr>
-        <w:pStyle w:val="Heading1"/>
-      </w:pPr>
-      <w:r>
-        <w:t xml:space="preserve">Install </w:t>
-      </w:r>
-      <w:proofErr w:type="spellStart"/>
-      <w:r>
-        <w:t>Wifi</w:t>
-      </w:r>
-      <w:proofErr w:type="spellEnd"/>
-      <w:r>
-        <w:t xml:space="preserve"> Adapter</w:t>
-      </w:r>
     </w:p>
     <w:p>
       <w:pPr>
@@ -1215,100 +1563,38 @@
           <w:ilvl w:val="0"/>
           <w:numId w:val="19"/>
         </w:numPr>
-      </w:pPr>
-      <w:r>
-        <w:t xml:space="preserve">Under the </w:t>
+        <w:rPr>
+          <w:rFonts w:ascii="Futura" w:hAnsi="Futura" w:cs="Futura"/>
+        </w:rPr>
+      </w:pPr>
+      <w:r>
+        <w:rPr>
+          <w:rFonts w:ascii="Futura" w:hAnsi="Futura" w:cs="Futura"/>
+        </w:rPr>
+        <w:t xml:space="preserve">Figure out a way to stream content from web on </w:t>
       </w:r>
       <w:proofErr w:type="spellStart"/>
       <w:r>
+        <w:rPr>
+          <w:rFonts w:ascii="Futura" w:hAnsi="Futura" w:cs="Futura"/>
+        </w:rPr>
         <w:t>OpenELEC</w:t>
       </w:r>
       <w:proofErr w:type="spellEnd"/>
       <w:r>
-        <w:t xml:space="preserve"> </w:t>
-      </w:r>
-      <w:proofErr w:type="spellStart"/>
-      <w:r>
-        <w:t>Settings.Connections</w:t>
-      </w:r>
-      <w:proofErr w:type="spellEnd"/>
-      <w:r>
-        <w:t>, select Pillar Guest and enter the password.</w:t>
-      </w:r>
-    </w:p>
-    <w:p/>
-    <w:p>
-      <w:pPr>
-        <w:pStyle w:val="Heading1"/>
-      </w:pPr>
-      <w:r>
-        <w:t>Exploration and Team Exercise</w:t>
-      </w:r>
-    </w:p>
-    <w:p>
-      <w:pPr>
-        <w:pStyle w:val="ListParagraph"/>
-        <w:numPr>
-          <w:ilvl w:val="0"/>
-          <w:numId w:val="19"/>
-        </w:numPr>
-      </w:pPr>
-      <w:r>
-        <w:t xml:space="preserve">Take the time to explore </w:t>
-      </w:r>
-      <w:proofErr w:type="spellStart"/>
-      <w:r>
-        <w:t>OpenELEC</w:t>
-      </w:r>
-      <w:proofErr w:type="spellEnd"/>
-    </w:p>
-    <w:p>
-      <w:pPr>
-        <w:pStyle w:val="ListParagraph"/>
-        <w:numPr>
-          <w:ilvl w:val="0"/>
-          <w:numId w:val="19"/>
-        </w:numPr>
-      </w:pPr>
-      <w:r>
-        <w:t>Figure out a way to stream content from web on OpenELEC.</w:t>
-      </w:r>
-      <w:bookmarkStart w:id="0" w:name="_GoBack"/>
-      <w:bookmarkEnd w:id="0"/>
-    </w:p>
-    <w:p/>
-    <w:p>
-      <w:pPr>
-        <w:ind w:left="360"/>
-        <w:rPr>
-          <w:rFonts w:ascii="Georgia" w:eastAsia="Times New Roman" w:hAnsi="Georgia"/>
-          <w:color w:val="222222"/>
-          <w:shd w:val="clear" w:color="auto" w:fill="FFFFFF"/>
-        </w:rPr>
-      </w:pPr>
-    </w:p>
-    <w:p>
-      <w:pPr>
-        <w:rPr>
-          <w:rFonts w:ascii="Georgia" w:eastAsia="Times New Roman" w:hAnsi="Georgia"/>
-          <w:color w:val="222222"/>
-          <w:shd w:val="clear" w:color="auto" w:fill="FFFFFF"/>
-        </w:rPr>
-      </w:pPr>
-      <w:r>
-        <w:rPr>
-          <w:rFonts w:ascii="Georgia" w:eastAsia="Times New Roman" w:hAnsi="Georgia"/>
-          <w:color w:val="222222"/>
-          <w:shd w:val="clear" w:color="auto" w:fill="FFFFFF"/>
-        </w:rPr>
-        <w:t xml:space="preserve"> </w:t>
-      </w:r>
-    </w:p>
-    <w:p/>
+        <w:rPr>
+          <w:rFonts w:ascii="Futura" w:hAnsi="Futura" w:cs="Futura"/>
+        </w:rPr>
+        <w:t>.</w:t>
+      </w:r>
+    </w:p>
     <w:sectPr>
-      <w:footerReference w:type="default" r:id="rId8"/>
+      <w:footerReference w:type="default" r:id="rId9"/>
+      <w:headerReference w:type="first" r:id="rId10"/>
+      <w:footerReference w:type="first" r:id="rId11"/>
       <w:pgSz w:w="12240" w:h="15840"/>
-      <w:pgMar w:top="1080" w:right="864" w:bottom="1584" w:left="864" w:header="720" w:footer="720" w:gutter="0"/>
+      <w:pgMar w:top="-1620" w:right="864" w:bottom="1584" w:left="864" w:header="720" w:footer="720" w:gutter="0"/>
+      <w:pgNumType w:start="2"/>
       <w:cols w:space="720"/>
       <w:titlePg/>
       <w:docGrid w:linePitch="360"/>
@@ -1346,7 +1632,7 @@
 <w:ftr xmlns:wpc="http://schemas.microsoft.com/office/word/2010/wordprocessingCanvas" xmlns:mo="http://schemas.microsoft.com/office/mac/office/2008/main" xmlns:mc="http://schemas.openxmlformats.org/markup-compatibility/2006" xmlns:mv="urn:schemas-microsoft-com:mac:vml" xmlns:o="urn:schemas-microsoft-com:office:office" xmlns:r="http://schemas.openxmlformats.org/officeDocument/2006/relationships" xmlns:m="http://schemas.openxmlformats.org/officeDocument/2006/math" xmlns:v="urn:schemas-microsoft-com:vml" xmlns:wp14="http://schemas.microsoft.com/office/word/2010/wordprocessingDrawing" xmlns:wp="http://schemas.openxmlformats.org/drawingml/2006/wordprocessingDrawing" xmlns:w10="urn:schemas-microsoft-com:office:word" xmlns:w="http://schemas.openxmlformats.org/wordprocessingml/2006/main" xmlns:w14="http://schemas.microsoft.com/office/word/2010/wordml" xmlns:w15="http://schemas.microsoft.com/office/word/2012/wordml" xmlns:wpg="http://schemas.microsoft.com/office/word/2010/wordprocessingGroup" xmlns:wpi="http://schemas.microsoft.com/office/word/2010/wordprocessingInk" xmlns:wne="http://schemas.microsoft.com/office/word/2006/wordml" xmlns:wps="http://schemas.microsoft.com/office/word/2010/wordprocessingShape" mc:Ignorable="w14 w15 wp14">
   <w:sdt>
     <w:sdtPr>
-      <w:id w:val="-1162852419"/>
+      <w:id w:val="-354118074"/>
       <w:docPartObj>
         <w:docPartGallery w:val="Page Numbers (Bottom of Page)"/>
         <w:docPartUnique/>
@@ -1360,25 +1646,202 @@
     <w:sdtContent>
       <w:p>
         <w:r>
-          <w:fldChar w:fldCharType="begin"/>
+          <w:rPr>
+            <w:rFonts w:ascii="Futura" w:hAnsi="Futura" w:cs="Futura"/>
+            <w:noProof/>
+            <w:lang w:eastAsia="en-US"/>
+          </w:rPr>
+          <w:drawing>
+            <wp:anchor distT="0" distB="0" distL="114300" distR="114300" simplePos="0" relativeHeight="251671552" behindDoc="0" locked="0" layoutInCell="1" allowOverlap="1" wp14:anchorId="728F282E" wp14:editId="571A3E18">
+              <wp:simplePos x="0" y="0"/>
+              <wp:positionH relativeFrom="column">
+                <wp:posOffset>-38100</wp:posOffset>
+              </wp:positionH>
+              <wp:positionV relativeFrom="paragraph">
+                <wp:posOffset>196620</wp:posOffset>
+              </wp:positionV>
+              <wp:extent cx="1346200" cy="254000"/>
+              <wp:effectExtent l="0" t="0" r="0" b="0"/>
+              <wp:wrapNone/>
+              <wp:docPr id="62" name="Picture 1"/>
+              <wp:cNvGraphicFramePr>
+                <a:graphicFrameLocks xmlns:a="http://schemas.openxmlformats.org/drawingml/2006/main" noChangeAspect="1"/>
+              </wp:cNvGraphicFramePr>
+              <a:graphic xmlns:a="http://schemas.openxmlformats.org/drawingml/2006/main">
+                <a:graphicData uri="http://schemas.openxmlformats.org/drawingml/2006/picture">
+                  <pic:pic xmlns:pic="http://schemas.openxmlformats.org/drawingml/2006/picture">
+                    <pic:nvPicPr>
+                      <pic:cNvPr id="0" name="Picture 1"/>
+                      <pic:cNvPicPr>
+                        <a:picLocks noChangeAspect="1" noChangeArrowheads="1"/>
+                      </pic:cNvPicPr>
+                    </pic:nvPicPr>
+                    <pic:blipFill rotWithShape="1">
+                      <a:blip r:embed="rId1">
+                        <a:alphaModFix amt="88000"/>
+                        <a:extLst>
+                          <a:ext uri="{28A0092B-C50C-407E-A947-70E740481C1C}">
+                            <a14:useLocalDpi xmlns:a14="http://schemas.microsoft.com/office/drawing/2010/main" val="0"/>
+                          </a:ext>
+                        </a:extLst>
+                      </a:blip>
+                      <a:srcRect l="13827" t="28571" r="20741"/>
+                      <a:stretch/>
+                    </pic:blipFill>
+                    <pic:spPr bwMode="auto">
+                      <a:xfrm>
+                        <a:off x="0" y="0"/>
+                        <a:ext cx="1346200" cy="254000"/>
+                      </a:xfrm>
+                      <a:prstGeom prst="rect">
+                        <a:avLst/>
+                      </a:prstGeom>
+                      <a:noFill/>
+                      <a:ln>
+                        <a:noFill/>
+                      </a:ln>
+                      <a:extLst>
+                        <a:ext uri="{53640926-AAD7-44d8-BBD7-CCE9431645EC}">
+                          <a14:shadowObscured xmlns:a14="http://schemas.microsoft.com/office/drawing/2010/main" xmlns:w="http://schemas.openxmlformats.org/wordprocessingml/2006/main" xmlns:w10="urn:schemas-microsoft-com:office:word" xmlns:v="urn:schemas-microsoft-com:vml" xmlns:o="urn:schemas-microsoft-com:office:office" xmlns=""/>
+                        </a:ext>
+                      </a:extLst>
+                    </pic:spPr>
+                  </pic:pic>
+                </a:graphicData>
+              </a:graphic>
+              <wp14:sizeRelH relativeFrom="page">
+                <wp14:pctWidth>0</wp14:pctWidth>
+              </wp14:sizeRelH>
+              <wp14:sizeRelV relativeFrom="page">
+                <wp14:pctHeight>0</wp14:pctHeight>
+              </wp14:sizeRelV>
+            </wp:anchor>
+          </w:drawing>
         </w:r>
         <w:r>
-          <w:instrText xml:space="preserve"> PAGE   \* MERGEFORMAT </w:instrText>
-        </w:r>
-        <w:r>
-          <w:fldChar w:fldCharType="separate"/>
+          <w:rPr>
+            <w:rFonts w:ascii="Futura" w:hAnsi="Futura" w:cs="Futura"/>
+            <w:noProof/>
+            <w:lang w:eastAsia="en-US"/>
+          </w:rPr>
+          <w:drawing>
+            <wp:anchor distT="0" distB="0" distL="114300" distR="114300" simplePos="0" relativeHeight="251674624" behindDoc="0" locked="0" layoutInCell="1" allowOverlap="1" wp14:anchorId="409A2479" wp14:editId="5339F4AE">
+              <wp:simplePos x="0" y="0"/>
+              <wp:positionH relativeFrom="column">
+                <wp:posOffset>6502400</wp:posOffset>
+              </wp:positionH>
+              <wp:positionV relativeFrom="paragraph">
+                <wp:posOffset>198755</wp:posOffset>
+              </wp:positionV>
+              <wp:extent cx="142875" cy="215900"/>
+              <wp:effectExtent l="0" t="0" r="9525" b="12700"/>
+              <wp:wrapNone/>
+              <wp:docPr id="5" name="Picture 5"/>
+              <wp:cNvGraphicFramePr>
+                <a:graphicFrameLocks xmlns:a="http://schemas.openxmlformats.org/drawingml/2006/main" noChangeAspect="1"/>
+              </wp:cNvGraphicFramePr>
+              <a:graphic xmlns:a="http://schemas.openxmlformats.org/drawingml/2006/main">
+                <a:graphicData uri="http://schemas.openxmlformats.org/drawingml/2006/picture">
+                  <pic:pic xmlns:pic="http://schemas.openxmlformats.org/drawingml/2006/picture">
+                    <pic:nvPicPr>
+                      <pic:cNvPr id="0" name="PillarsBlackWeb-01.png"/>
+                      <pic:cNvPicPr/>
+                    </pic:nvPicPr>
+                    <pic:blipFill>
+                      <a:blip r:embed="rId2">
+                        <a:alphaModFix amt="28000"/>
+                        <a:extLst>
+                          <a:ext uri="{28A0092B-C50C-407E-A947-70E740481C1C}">
+                            <a14:useLocalDpi xmlns:a14="http://schemas.microsoft.com/office/drawing/2010/main" val="0"/>
+                          </a:ext>
+                        </a:extLst>
+                      </a:blip>
+                      <a:stretch>
+                        <a:fillRect/>
+                      </a:stretch>
+                    </pic:blipFill>
+                    <pic:spPr>
+                      <a:xfrm>
+                        <a:off x="0" y="0"/>
+                        <a:ext cx="142875" cy="215900"/>
+                      </a:xfrm>
+                      <a:prstGeom prst="rect">
+                        <a:avLst/>
+                      </a:prstGeom>
+                    </pic:spPr>
+                  </pic:pic>
+                </a:graphicData>
+              </a:graphic>
+              <wp14:sizeRelH relativeFrom="page">
+                <wp14:pctWidth>0</wp14:pctWidth>
+              </wp14:sizeRelH>
+              <wp14:sizeRelV relativeFrom="page">
+                <wp14:pctHeight>0</wp14:pctHeight>
+              </wp14:sizeRelV>
+            </wp:anchor>
+          </w:drawing>
         </w:r>
         <w:r>
           <w:rPr>
             <w:noProof/>
+            <w:lang w:eastAsia="en-US"/>
           </w:rPr>
-          <w:t>3</w:t>
-        </w:r>
-        <w:r>
-          <w:rPr>
-            <w:noProof/>
-          </w:rPr>
-          <w:fldChar w:fldCharType="end"/>
+          <w:drawing>
+            <wp:anchor distT="0" distB="0" distL="114300" distR="114300" simplePos="0" relativeHeight="251673600" behindDoc="0" locked="0" layoutInCell="1" allowOverlap="1" wp14:anchorId="69E7AFB8" wp14:editId="5BF93F59">
+              <wp:simplePos x="0" y="0"/>
+              <wp:positionH relativeFrom="column">
+                <wp:posOffset>3119120</wp:posOffset>
+              </wp:positionH>
+              <wp:positionV relativeFrom="paragraph">
+                <wp:posOffset>174152</wp:posOffset>
+              </wp:positionV>
+              <wp:extent cx="624840" cy="312420"/>
+              <wp:effectExtent l="0" t="0" r="10160" b="0"/>
+              <wp:wrapNone/>
+              <wp:docPr id="4" name="Picture 4"/>
+              <wp:cNvGraphicFramePr>
+                <a:graphicFrameLocks xmlns:a="http://schemas.openxmlformats.org/drawingml/2006/main" noChangeAspect="1"/>
+              </wp:cNvGraphicFramePr>
+              <a:graphic xmlns:a="http://schemas.openxmlformats.org/drawingml/2006/main">
+                <a:graphicData uri="http://schemas.openxmlformats.org/drawingml/2006/picture">
+                  <pic:pic xmlns:pic="http://schemas.openxmlformats.org/drawingml/2006/picture">
+                    <pic:nvPicPr>
+                      <pic:cNvPr id="0" name="NerdGlasses.png"/>
+                      <pic:cNvPicPr/>
+                    </pic:nvPicPr>
+                    <pic:blipFill>
+                      <a:blip r:embed="rId3">
+                        <a:alphaModFix amt="65000"/>
+                        <a:extLst>
+                          <a:ext uri="{28A0092B-C50C-407E-A947-70E740481C1C}">
+                            <a14:useLocalDpi xmlns:a14="http://schemas.microsoft.com/office/drawing/2010/main" val="0"/>
+                          </a:ext>
+                        </a:extLst>
+                      </a:blip>
+                      <a:stretch>
+                        <a:fillRect/>
+                      </a:stretch>
+                    </pic:blipFill>
+                    <pic:spPr>
+                      <a:xfrm>
+                        <a:off x="0" y="0"/>
+                        <a:ext cx="624840" cy="312420"/>
+                      </a:xfrm>
+                      <a:prstGeom prst="rect">
+                        <a:avLst/>
+                      </a:prstGeom>
+                    </pic:spPr>
+                  </pic:pic>
+                </a:graphicData>
+              </a:graphic>
+              <wp14:sizeRelH relativeFrom="page">
+                <wp14:pctWidth>0</wp14:pctWidth>
+              </wp14:sizeRelH>
+              <wp14:sizeRelV relativeFrom="page">
+                <wp14:pctHeight>0</wp14:pctHeight>
+              </wp14:sizeRelV>
+            </wp:anchor>
+          </w:drawing>
         </w:r>
       </w:p>
     </w:sdtContent>
@@ -1386,6 +1849,214 @@
 </w:ftr>
 </file>
 
+<file path=word/footer2.xml><?xml version="1.0" encoding="utf-8"?>
+<w:ftr xmlns:wpc="http://schemas.microsoft.com/office/word/2010/wordprocessingCanvas" xmlns:mo="http://schemas.microsoft.com/office/mac/office/2008/main" xmlns:mc="http://schemas.openxmlformats.org/markup-compatibility/2006" xmlns:mv="urn:schemas-microsoft-com:mac:vml" xmlns:o="urn:schemas-microsoft-com:office:office" xmlns:r="http://schemas.openxmlformats.org/officeDocument/2006/relationships" xmlns:m="http://schemas.openxmlformats.org/officeDocument/2006/math" xmlns:v="urn:schemas-microsoft-com:vml" xmlns:wp14="http://schemas.microsoft.com/office/word/2010/wordprocessingDrawing" xmlns:wp="http://schemas.openxmlformats.org/drawingml/2006/wordprocessingDrawing" xmlns:w10="urn:schemas-microsoft-com:office:word" xmlns:w="http://schemas.openxmlformats.org/wordprocessingml/2006/main" xmlns:w14="http://schemas.microsoft.com/office/word/2010/wordml" xmlns:w15="http://schemas.microsoft.com/office/word/2012/wordml" xmlns:wpg="http://schemas.microsoft.com/office/word/2010/wordprocessingGroup" xmlns:wpi="http://schemas.microsoft.com/office/word/2010/wordprocessingInk" xmlns:wne="http://schemas.microsoft.com/office/word/2006/wordml" xmlns:wps="http://schemas.microsoft.com/office/word/2010/wordprocessingShape" mc:Ignorable="w14 w15 wp14">
+  <w:p>
+    <w:pPr>
+      <w:pStyle w:val="Footer"/>
+    </w:pPr>
+    <w:r>
+      <w:rPr>
+        <w:noProof/>
+        <w:lang w:eastAsia="en-US"/>
+      </w:rPr>
+      <w:drawing>
+        <wp:anchor distT="0" distB="0" distL="114300" distR="114300" simplePos="0" relativeHeight="251658240" behindDoc="0" locked="0" layoutInCell="1" allowOverlap="1" wp14:anchorId="619A1C88" wp14:editId="33525DE5">
+          <wp:simplePos x="0" y="0"/>
+          <wp:positionH relativeFrom="column">
+            <wp:posOffset>2966720</wp:posOffset>
+          </wp:positionH>
+          <wp:positionV relativeFrom="paragraph">
+            <wp:posOffset>-49530</wp:posOffset>
+          </wp:positionV>
+          <wp:extent cx="624840" cy="312420"/>
+          <wp:effectExtent l="0" t="0" r="10160" b="0"/>
+          <wp:wrapNone/>
+          <wp:docPr id="65" name="Picture 65"/>
+          <wp:cNvGraphicFramePr>
+            <a:graphicFrameLocks xmlns:a="http://schemas.openxmlformats.org/drawingml/2006/main" noChangeAspect="1"/>
+          </wp:cNvGraphicFramePr>
+          <a:graphic xmlns:a="http://schemas.openxmlformats.org/drawingml/2006/main">
+            <a:graphicData uri="http://schemas.openxmlformats.org/drawingml/2006/picture">
+              <pic:pic xmlns:pic="http://schemas.openxmlformats.org/drawingml/2006/picture">
+                <pic:nvPicPr>
+                  <pic:cNvPr id="0" name="NerdGlasses.png"/>
+                  <pic:cNvPicPr/>
+                </pic:nvPicPr>
+                <pic:blipFill>
+                  <a:blip r:embed="rId1">
+                    <a:alphaModFix amt="65000"/>
+                    <a:extLst>
+                      <a:ext uri="{28A0092B-C50C-407E-A947-70E740481C1C}">
+                        <a14:useLocalDpi xmlns:a14="http://schemas.microsoft.com/office/drawing/2010/main" val="0"/>
+                      </a:ext>
+                    </a:extLst>
+                  </a:blip>
+                  <a:stretch>
+                    <a:fillRect/>
+                  </a:stretch>
+                </pic:blipFill>
+                <pic:spPr>
+                  <a:xfrm>
+                    <a:off x="0" y="0"/>
+                    <a:ext cx="624840" cy="312420"/>
+                  </a:xfrm>
+                  <a:prstGeom prst="rect">
+                    <a:avLst/>
+                  </a:prstGeom>
+                </pic:spPr>
+              </pic:pic>
+            </a:graphicData>
+          </a:graphic>
+          <wp14:sizeRelH relativeFrom="page">
+            <wp14:pctWidth>0</wp14:pctWidth>
+          </wp14:sizeRelH>
+          <wp14:sizeRelV relativeFrom="page">
+            <wp14:pctHeight>0</wp14:pctHeight>
+          </wp14:sizeRelV>
+        </wp:anchor>
+      </w:drawing>
+    </w:r>
+    <w:r>
+      <w:rPr>
+        <w:rFonts w:ascii="Futura" w:hAnsi="Futura" w:cs="Futura"/>
+        <w:noProof/>
+        <w:lang w:eastAsia="en-US"/>
+      </w:rPr>
+      <w:drawing>
+        <wp:anchor distT="0" distB="0" distL="114300" distR="114300" simplePos="0" relativeHeight="251667456" behindDoc="0" locked="0" layoutInCell="1" allowOverlap="1" wp14:anchorId="285C6789" wp14:editId="34942B6A">
+          <wp:simplePos x="0" y="0"/>
+          <wp:positionH relativeFrom="column">
+            <wp:posOffset>-177800</wp:posOffset>
+          </wp:positionH>
+          <wp:positionV relativeFrom="paragraph">
+            <wp:posOffset>-62865</wp:posOffset>
+          </wp:positionV>
+          <wp:extent cx="1346200" cy="254000"/>
+          <wp:effectExtent l="0" t="0" r="0" b="0"/>
+          <wp:wrapNone/>
+          <wp:docPr id="66" name="Picture 1"/>
+          <wp:cNvGraphicFramePr>
+            <a:graphicFrameLocks xmlns:a="http://schemas.openxmlformats.org/drawingml/2006/main" noChangeAspect="1"/>
+          </wp:cNvGraphicFramePr>
+          <a:graphic xmlns:a="http://schemas.openxmlformats.org/drawingml/2006/main">
+            <a:graphicData uri="http://schemas.openxmlformats.org/drawingml/2006/picture">
+              <pic:pic xmlns:pic="http://schemas.openxmlformats.org/drawingml/2006/picture">
+                <pic:nvPicPr>
+                  <pic:cNvPr id="0" name="Picture 1"/>
+                  <pic:cNvPicPr>
+                    <a:picLocks noChangeAspect="1" noChangeArrowheads="1"/>
+                  </pic:cNvPicPr>
+                </pic:nvPicPr>
+                <pic:blipFill rotWithShape="1">
+                  <a:blip r:embed="rId2">
+                    <a:alphaModFix amt="88000"/>
+                    <a:extLst>
+                      <a:ext uri="{28A0092B-C50C-407E-A947-70E740481C1C}">
+                        <a14:useLocalDpi xmlns:a14="http://schemas.microsoft.com/office/drawing/2010/main" val="0"/>
+                      </a:ext>
+                    </a:extLst>
+                  </a:blip>
+                  <a:srcRect l="13827" t="28571" r="20741"/>
+                  <a:stretch/>
+                </pic:blipFill>
+                <pic:spPr bwMode="auto">
+                  <a:xfrm>
+                    <a:off x="0" y="0"/>
+                    <a:ext cx="1346200" cy="254000"/>
+                  </a:xfrm>
+                  <a:prstGeom prst="rect">
+                    <a:avLst/>
+                  </a:prstGeom>
+                  <a:noFill/>
+                  <a:ln>
+                    <a:noFill/>
+                  </a:ln>
+                  <a:extLst>
+                    <a:ext uri="{53640926-AAD7-44d8-BBD7-CCE9431645EC}">
+                      <a14:shadowObscured xmlns:a14="http://schemas.microsoft.com/office/drawing/2010/main" xmlns:w="http://schemas.openxmlformats.org/wordprocessingml/2006/main" xmlns:w10="urn:schemas-microsoft-com:office:word" xmlns:v="urn:schemas-microsoft-com:vml" xmlns:o="urn:schemas-microsoft-com:office:office" xmlns=""/>
+                    </a:ext>
+                  </a:extLst>
+                </pic:spPr>
+              </pic:pic>
+            </a:graphicData>
+          </a:graphic>
+          <wp14:sizeRelH relativeFrom="page">
+            <wp14:pctWidth>0</wp14:pctWidth>
+          </wp14:sizeRelH>
+          <wp14:sizeRelV relativeFrom="page">
+            <wp14:pctHeight>0</wp14:pctHeight>
+          </wp14:sizeRelV>
+        </wp:anchor>
+      </w:drawing>
+    </w:r>
+    <w:r>
+      <w:rPr>
+        <w:rFonts w:ascii="Futura" w:hAnsi="Futura" w:cs="Futura"/>
+        <w:noProof/>
+        <w:lang w:eastAsia="en-US"/>
+      </w:rPr>
+      <w:drawing>
+        <wp:anchor distT="0" distB="0" distL="114300" distR="114300" simplePos="0" relativeHeight="251663360" behindDoc="0" locked="0" layoutInCell="1" allowOverlap="1" wp14:anchorId="41D80FC8" wp14:editId="2C8924A7">
+          <wp:simplePos x="0" y="0"/>
+          <wp:positionH relativeFrom="column">
+            <wp:posOffset>6350000</wp:posOffset>
+          </wp:positionH>
+          <wp:positionV relativeFrom="paragraph">
+            <wp:posOffset>-24765</wp:posOffset>
+          </wp:positionV>
+          <wp:extent cx="142875" cy="215900"/>
+          <wp:effectExtent l="0" t="0" r="9525" b="12700"/>
+          <wp:wrapNone/>
+          <wp:docPr id="67" name="Picture 67"/>
+          <wp:cNvGraphicFramePr>
+            <a:graphicFrameLocks xmlns:a="http://schemas.openxmlformats.org/drawingml/2006/main" noChangeAspect="1"/>
+          </wp:cNvGraphicFramePr>
+          <a:graphic xmlns:a="http://schemas.openxmlformats.org/drawingml/2006/main">
+            <a:graphicData uri="http://schemas.openxmlformats.org/drawingml/2006/picture">
+              <pic:pic xmlns:pic="http://schemas.openxmlformats.org/drawingml/2006/picture">
+                <pic:nvPicPr>
+                  <pic:cNvPr id="0" name="PillarsBlackWeb-01.png"/>
+                  <pic:cNvPicPr/>
+                </pic:nvPicPr>
+                <pic:blipFill>
+                  <a:blip r:embed="rId3">
+                    <a:alphaModFix amt="28000"/>
+                    <a:extLst>
+                      <a:ext uri="{28A0092B-C50C-407E-A947-70E740481C1C}">
+                        <a14:useLocalDpi xmlns:a14="http://schemas.microsoft.com/office/drawing/2010/main" val="0"/>
+                      </a:ext>
+                    </a:extLst>
+                  </a:blip>
+                  <a:stretch>
+                    <a:fillRect/>
+                  </a:stretch>
+                </pic:blipFill>
+                <pic:spPr>
+                  <a:xfrm>
+                    <a:off x="0" y="0"/>
+                    <a:ext cx="142875" cy="215900"/>
+                  </a:xfrm>
+                  <a:prstGeom prst="rect">
+                    <a:avLst/>
+                  </a:prstGeom>
+                </pic:spPr>
+              </pic:pic>
+            </a:graphicData>
+          </a:graphic>
+          <wp14:sizeRelH relativeFrom="page">
+            <wp14:pctWidth>0</wp14:pctWidth>
+          </wp14:sizeRelH>
+          <wp14:sizeRelV relativeFrom="page">
+            <wp14:pctHeight>0</wp14:pctHeight>
+          </wp14:sizeRelV>
+        </wp:anchor>
+      </w:drawing>
+    </w:r>
+  </w:p>
+</w:ftr>
+</file>
+
 <file path=word/footnotes.xml><?xml version="1.0" encoding="utf-8"?>
 <w:footnotes xmlns:wpc="http://schemas.microsoft.com/office/word/2010/wordprocessingCanvas" xmlns:mo="http://schemas.microsoft.com/office/mac/office/2008/main" xmlns:mc="http://schemas.openxmlformats.org/markup-compatibility/2006" xmlns:mv="urn:schemas-microsoft-com:mac:vml" xmlns:o="urn:schemas-microsoft-com:office:office" xmlns:r="http://schemas.openxmlformats.org/officeDocument/2006/relationships" xmlns:m="http://schemas.openxmlformats.org/officeDocument/2006/math" xmlns:v="urn:schemas-microsoft-com:vml" xmlns:wp14="http://schemas.microsoft.com/office/word/2010/wordprocessingDrawing" xmlns:wp="http://schemas.openxmlformats.org/drawingml/2006/wordprocessingDrawing" xmlns:w10="urn:schemas-microsoft-com:office:word" xmlns:w="http://schemas.openxmlformats.org/wordprocessingml/2006/main" xmlns:w14="http://schemas.microsoft.com/office/word/2010/wordml" xmlns:w15="http://schemas.microsoft.com/office/word/2012/wordml" xmlns:wpg="http://schemas.microsoft.com/office/word/2010/wordprocessingGroup" xmlns:wpi="http://schemas.microsoft.com/office/word/2010/wordprocessingInk" xmlns:wne="http://schemas.microsoft.com/office/word/2006/wordml" xmlns:wps="http://schemas.microsoft.com/office/word/2010/wordprocessingShape" mc:Ignorable="w14 w15 wp14">
   <w:footnote w:type="separator" w:id="-1">
@@ -1409,6 +2080,124 @@
     </w:p>
   </w:footnote>
 </w:footnotes>
+</file>
+
+<file path=word/header1.xml><?xml version="1.0" encoding="utf-8"?>
+<w:hdr xmlns:wpc="http://schemas.microsoft.com/office/word/2010/wordprocessingCanvas" xmlns:mo="http://schemas.microsoft.com/office/mac/office/2008/main" xmlns:mc="http://schemas.openxmlformats.org/markup-compatibility/2006" xmlns:mv="urn:schemas-microsoft-com:mac:vml" xmlns:o="urn:schemas-microsoft-com:office:office" xmlns:r="http://schemas.openxmlformats.org/officeDocument/2006/relationships" xmlns:m="http://schemas.openxmlformats.org/officeDocument/2006/math" xmlns:v="urn:schemas-microsoft-com:vml" xmlns:wp14="http://schemas.microsoft.com/office/word/2010/wordprocessingDrawing" xmlns:wp="http://schemas.openxmlformats.org/drawingml/2006/wordprocessingDrawing" xmlns:w10="urn:schemas-microsoft-com:office:word" xmlns:w="http://schemas.openxmlformats.org/wordprocessingml/2006/main" xmlns:w14="http://schemas.microsoft.com/office/word/2010/wordml" xmlns:w15="http://schemas.microsoft.com/office/word/2012/wordml" xmlns:wpg="http://schemas.microsoft.com/office/word/2010/wordprocessingGroup" xmlns:wpi="http://schemas.microsoft.com/office/word/2010/wordprocessingInk" xmlns:wne="http://schemas.microsoft.com/office/word/2006/wordml" xmlns:wps="http://schemas.microsoft.com/office/word/2010/wordprocessingShape" mc:Ignorable="w14 w15 wp14">
+  <w:p>
+    <w:pPr>
+      <w:pStyle w:val="Heading1"/>
+      <w:rPr>
+        <w:rFonts w:ascii="Futura" w:hAnsi="Futura" w:cs="Futura"/>
+        <w:sz w:val="42"/>
+        <w:szCs w:val="42"/>
+      </w:rPr>
+    </w:pPr>
+    <w:r>
+      <w:rPr>
+        <w:rFonts w:ascii="Futura" w:hAnsi="Futura" w:cs="Futura"/>
+        <w:noProof/>
+        <w:sz w:val="42"/>
+        <w:szCs w:val="42"/>
+        <w:lang w:eastAsia="en-US"/>
+      </w:rPr>
+      <w:drawing>
+        <wp:anchor distT="0" distB="0" distL="114300" distR="114300" simplePos="0" relativeHeight="251662336" behindDoc="1" locked="0" layoutInCell="1" allowOverlap="1" wp14:anchorId="76CB85AD" wp14:editId="62708A59">
+          <wp:simplePos x="0" y="0"/>
+          <wp:positionH relativeFrom="column">
+            <wp:posOffset>5306060</wp:posOffset>
+          </wp:positionH>
+          <wp:positionV relativeFrom="paragraph">
+            <wp:posOffset>-262255</wp:posOffset>
+          </wp:positionV>
+          <wp:extent cx="1496695" cy="1333500"/>
+          <wp:effectExtent l="0" t="0" r="1905" b="12700"/>
+          <wp:wrapNone/>
+          <wp:docPr id="64" name="Picture 64" descr="Macintish HD:Users:Diane:Desktop:Unknown.png"/>
+          <wp:cNvGraphicFramePr>
+            <a:graphicFrameLocks xmlns:a="http://schemas.openxmlformats.org/drawingml/2006/main" noChangeAspect="1"/>
+          </wp:cNvGraphicFramePr>
+          <a:graphic xmlns:a="http://schemas.openxmlformats.org/drawingml/2006/main">
+            <a:graphicData uri="http://schemas.openxmlformats.org/drawingml/2006/picture">
+              <pic:pic xmlns:pic="http://schemas.openxmlformats.org/drawingml/2006/picture">
+                <pic:nvPicPr>
+                  <pic:cNvPr id="0" name="Picture 1" descr="Macintish HD:Users:Diane:Desktop:Unknown.png"/>
+                  <pic:cNvPicPr>
+                    <a:picLocks noChangeAspect="1" noChangeArrowheads="1"/>
+                  </pic:cNvPicPr>
+                </pic:nvPicPr>
+                <pic:blipFill>
+                  <a:blip r:embed="rId1">
+                    <a:alphaModFix amt="78000"/>
+                    <a:extLst>
+                      <a:ext uri="{28A0092B-C50C-407E-A947-70E740481C1C}">
+                        <a14:useLocalDpi xmlns:a14="http://schemas.microsoft.com/office/drawing/2010/main" val="0"/>
+                      </a:ext>
+                    </a:extLst>
+                  </a:blip>
+                  <a:srcRect/>
+                  <a:stretch>
+                    <a:fillRect/>
+                  </a:stretch>
+                </pic:blipFill>
+                <pic:spPr bwMode="auto">
+                  <a:xfrm>
+                    <a:off x="0" y="0"/>
+                    <a:ext cx="1496695" cy="1333500"/>
+                  </a:xfrm>
+                  <a:prstGeom prst="rect">
+                    <a:avLst/>
+                  </a:prstGeom>
+                  <a:noFill/>
+                  <a:ln>
+                    <a:noFill/>
+                  </a:ln>
+                </pic:spPr>
+              </pic:pic>
+            </a:graphicData>
+          </a:graphic>
+          <wp14:sizeRelH relativeFrom="page">
+            <wp14:pctWidth>0</wp14:pctWidth>
+          </wp14:sizeRelH>
+          <wp14:sizeRelV relativeFrom="page">
+            <wp14:pctHeight>0</wp14:pctHeight>
+          </wp14:sizeRelV>
+        </wp:anchor>
+      </w:drawing>
+    </w:r>
+    <w:r>
+      <w:rPr>
+        <w:rFonts w:ascii="Futura" w:hAnsi="Futura" w:cs="Futura"/>
+        <w:sz w:val="42"/>
+        <w:szCs w:val="42"/>
+      </w:rPr>
+      <w:t xml:space="preserve">Building a Webserver with a Raspberry  </w:t>
+    </w:r>
+    <w:r>
+      <w:rPr>
+        <w:rFonts w:ascii="Futura" w:hAnsi="Futura" w:cs="Futura"/>
+        <w:color w:val="FFFFFF" w:themeColor="background1"/>
+        <w:sz w:val="42"/>
+        <w:szCs w:val="42"/>
+      </w:rPr>
+      <w:t>Pi 2</w:t>
+    </w:r>
+  </w:p>
+  <w:p>
+    <w:pPr>
+      <w:pStyle w:val="Heading1"/>
+      <w:rPr>
+        <w:rFonts w:ascii="Futura" w:hAnsi="Futura" w:cs="Futura"/>
+        <w:u w:val="single"/>
+      </w:rPr>
+    </w:pPr>
+  </w:p>
+  <w:p>
+    <w:pPr>
+      <w:pStyle w:val="Header"/>
+    </w:pPr>
+  </w:p>
+</w:hdr>
 </file>
 
 <file path=word/numbering.xml><?xml version="1.0" encoding="utf-8"?>
@@ -2559,7 +3348,7 @@
     <w:lsdException w:name="List Continue 4" w:semiHidden="1" w:unhideWhenUsed="1"/>
     <w:lsdException w:name="List Continue 5" w:semiHidden="1" w:unhideWhenUsed="1"/>
     <w:lsdException w:name="Message Header" w:semiHidden="1" w:unhideWhenUsed="1"/>
-    <w:lsdException w:name="Subtitle" w:semiHidden="1" w:uiPriority="11" w:unhideWhenUsed="1" w:qFormat="1"/>
+    <w:lsdException w:name="Subtitle" w:uiPriority="11" w:qFormat="1"/>
     <w:lsdException w:name="Salutation" w:semiHidden="1" w:unhideWhenUsed="1"/>
     <w:lsdException w:name="Date" w:semiHidden="1" w:unhideWhenUsed="1"/>
     <w:lsdException w:name="Body Text First Indent" w:semiHidden="1" w:unhideWhenUsed="1"/>
@@ -2572,8 +3361,8 @@
     <w:lsdException w:name="Block Text" w:semiHidden="1" w:unhideWhenUsed="1"/>
     <w:lsdException w:name="Hyperlink" w:semiHidden="1" w:unhideWhenUsed="1"/>
     <w:lsdException w:name="FollowedHyperlink" w:semiHidden="1" w:unhideWhenUsed="1"/>
-    <w:lsdException w:name="Strong" w:semiHidden="1" w:uiPriority="22" w:unhideWhenUsed="1" w:qFormat="1"/>
-    <w:lsdException w:name="Emphasis" w:semiHidden="1" w:uiPriority="20" w:unhideWhenUsed="1"/>
+    <w:lsdException w:name="Strong" w:uiPriority="22" w:qFormat="1"/>
+    <w:lsdException w:name="Emphasis" w:uiPriority="20"/>
     <w:lsdException w:name="Document Map" w:semiHidden="1" w:unhideWhenUsed="1"/>
     <w:lsdException w:name="Plain Text" w:semiHidden="1" w:unhideWhenUsed="1"/>
     <w:lsdException w:name="E-mail Signature" w:semiHidden="1" w:unhideWhenUsed="1"/>
@@ -2664,9 +3453,9 @@
     <w:lsdException w:name="Medium Shading 2 Accent 1" w:uiPriority="64"/>
     <w:lsdException w:name="Medium List 1 Accent 1" w:uiPriority="65"/>
     <w:lsdException w:name="Revision" w:semiHidden="1"/>
-    <w:lsdException w:name="List Paragraph" w:semiHidden="1" w:uiPriority="34" w:unhideWhenUsed="1" w:qFormat="1"/>
-    <w:lsdException w:name="Quote" w:semiHidden="1" w:uiPriority="29" w:unhideWhenUsed="1" w:qFormat="1"/>
-    <w:lsdException w:name="Intense Quote" w:semiHidden="1" w:uiPriority="30" w:unhideWhenUsed="1" w:qFormat="1"/>
+    <w:lsdException w:name="List Paragraph" w:uiPriority="34" w:qFormat="1"/>
+    <w:lsdException w:name="Quote" w:uiPriority="29" w:qFormat="1"/>
+    <w:lsdException w:name="Intense Quote" w:uiPriority="30" w:qFormat="1"/>
     <w:lsdException w:name="Medium List 2 Accent 1" w:uiPriority="66"/>
     <w:lsdException w:name="Medium Grid 1 Accent 1" w:uiPriority="67"/>
     <w:lsdException w:name="Medium Grid 2 Accent 1" w:uiPriority="68"/>
@@ -2745,11 +3534,11 @@
     <w:lsdException w:name="Colorful Shading Accent 6" w:uiPriority="71"/>
     <w:lsdException w:name="Colorful List Accent 6" w:uiPriority="72"/>
     <w:lsdException w:name="Colorful Grid Accent 6" w:uiPriority="73"/>
-    <w:lsdException w:name="Subtle Emphasis" w:semiHidden="1" w:uiPriority="19" w:unhideWhenUsed="1" w:qFormat="1"/>
-    <w:lsdException w:name="Intense Emphasis" w:semiHidden="1" w:uiPriority="21" w:unhideWhenUsed="1" w:qFormat="1"/>
-    <w:lsdException w:name="Subtle Reference" w:semiHidden="1" w:uiPriority="31" w:unhideWhenUsed="1" w:qFormat="1"/>
-    <w:lsdException w:name="Intense Reference" w:semiHidden="1" w:uiPriority="32" w:unhideWhenUsed="1" w:qFormat="1"/>
-    <w:lsdException w:name="Book Title" w:semiHidden="1" w:uiPriority="33" w:unhideWhenUsed="1"/>
+    <w:lsdException w:name="Subtle Emphasis" w:uiPriority="19" w:qFormat="1"/>
+    <w:lsdException w:name="Intense Emphasis" w:uiPriority="21" w:qFormat="1"/>
+    <w:lsdException w:name="Subtle Reference" w:uiPriority="31" w:qFormat="1"/>
+    <w:lsdException w:name="Intense Reference" w:uiPriority="32" w:qFormat="1"/>
+    <w:lsdException w:name="Book Title" w:uiPriority="33"/>
     <w:lsdException w:name="Bibliography" w:semiHidden="1" w:uiPriority="37" w:unhideWhenUsed="1"/>
     <w:lsdException w:name="TOC Heading" w:semiHidden="1" w:uiPriority="39" w:unhideWhenUsed="1" w:qFormat="1"/>
     <w:lsdException w:name="Plain Table 1" w:uiPriority="41"/>
@@ -3546,6 +4335,44 @@
       <w:u w:val="single"/>
     </w:rPr>
   </w:style>
+  <w:style w:type="paragraph" w:styleId="BalloonText">
+    <w:name w:val="Balloon Text"/>
+    <w:basedOn w:val="Normal"/>
+    <w:link w:val="BalloonTextChar"/>
+    <w:uiPriority w:val="99"/>
+    <w:semiHidden/>
+    <w:unhideWhenUsed/>
+    <w:rsid w:val="00CB444C"/>
+    <w:pPr>
+      <w:spacing w:after="0" w:line="240" w:lineRule="auto"/>
+    </w:pPr>
+    <w:rPr>
+      <w:rFonts w:ascii="Lucida Grande" w:hAnsi="Lucida Grande" w:cs="Lucida Grande"/>
+      <w:sz w:val="18"/>
+      <w:szCs w:val="18"/>
+    </w:rPr>
+  </w:style>
+  <w:style w:type="character" w:customStyle="1" w:styleId="BalloonTextChar">
+    <w:name w:val="Balloon Text Char"/>
+    <w:basedOn w:val="DefaultParagraphFont"/>
+    <w:link w:val="BalloonText"/>
+    <w:uiPriority w:val="99"/>
+    <w:semiHidden/>
+    <w:rsid w:val="00CB444C"/>
+    <w:rPr>
+      <w:rFonts w:ascii="Lucida Grande" w:hAnsi="Lucida Grande" w:cs="Lucida Grande"/>
+      <w:sz w:val="18"/>
+      <w:szCs w:val="18"/>
+    </w:rPr>
+  </w:style>
+  <w:style w:type="character" w:styleId="PageNumber">
+    <w:name w:val="page number"/>
+    <w:basedOn w:val="DefaultParagraphFont"/>
+    <w:uiPriority w:val="99"/>
+    <w:semiHidden/>
+    <w:unhideWhenUsed/>
+    <w:rsid w:val="00750869"/>
+  </w:style>
 </w:styles>
 </file>
 
@@ -3592,7 +4419,7 @@
     </a:clrScheme>
     <a:fontScheme name="Arial">
       <a:majorFont>
-        <a:latin typeface="Arial" panose="020B0604020202020204"/>
+        <a:latin typeface="Arial"/>
         <a:ea typeface=""/>
         <a:cs typeface=""/>
         <a:font script="Jpan" typeface="ＭＳ Ｐゴシック"/>
@@ -3627,7 +4454,7 @@
         <a:font script="Geor" typeface="Sylfaen"/>
       </a:majorFont>
       <a:minorFont>
-        <a:latin typeface="Arial" panose="020B0604020202020204"/>
+        <a:latin typeface="Arial"/>
         <a:ea typeface=""/>
         <a:cs typeface=""/>
         <a:font script="Jpan" typeface="ＭＳ Ｐゴシック"/>
@@ -3808,4 +4635,16 @@
     </a:ext>
   </a:extLst>
 </a:theme>
+</file>
+
+<file path=customXml/item1.xml><?xml version="1.0" encoding="utf-8"?>
+<b:Sources xmlns:b="http://schemas.openxmlformats.org/officeDocument/2006/bibliography" xmlns="http://schemas.openxmlformats.org/officeDocument/2006/bibliography" SelectedStyle="/APA.XSL" StyleName="APA"/>
+</file>
+
+<file path=customXml/itemProps1.xml><?xml version="1.0" encoding="utf-8"?>
+<ds:datastoreItem xmlns:ds="http://schemas.openxmlformats.org/officeDocument/2006/customXml" ds:itemID="{3DF3464F-D41D-BE4F-A91A-8B04B8760819}">
+  <ds:schemaRefs>
+    <ds:schemaRef ds:uri="http://schemas.openxmlformats.org/officeDocument/2006/bibliography"/>
+  </ds:schemaRefs>
+</ds:datastoreItem>
 </file>
</xml_diff>